<commit_message>
added project deliverable 2
</commit_message>
<xml_diff>
--- a/ProjectDocuments/Project_Analysis_and_Design_Document (1).docx
+++ b/ProjectDocuments/Project_Analysis_and_Design_Document (1).docx
@@ -1,6 +1,6 @@
 
 <file path=word/document.xml><?xml version="1.0" encoding="utf-8"?>
-<w:document xmlns:ve="http://schemas.openxmlformats.org/markup-compatibility/2006" xmlns:o="urn:schemas-microsoft-com:office:office" xmlns:r="http://schemas.openxmlformats.org/officeDocument/2006/relationships" xmlns:m="http://schemas.openxmlformats.org/officeDocument/2006/math" xmlns:v="urn:schemas-microsoft-com:vml" xmlns:wp="http://schemas.openxmlformats.org/drawingml/2006/wordprocessingDrawing" xmlns:w10="urn:schemas-microsoft-com:office:word" xmlns:w="http://schemas.openxmlformats.org/wordprocessingml/2006/main" xmlns:wne="http://schemas.microsoft.com/office/word/2006/wordml">
+<w:document xmlns:wpc="http://schemas.microsoft.com/office/word/2010/wordprocessingCanvas" xmlns:cx="http://schemas.microsoft.com/office/drawing/2014/chartex" xmlns:cx1="http://schemas.microsoft.com/office/drawing/2015/9/8/chartex" xmlns:cx2="http://schemas.microsoft.com/office/drawing/2015/10/21/chartex" xmlns:cx3="http://schemas.microsoft.com/office/drawing/2016/5/9/chartex" xmlns:cx4="http://schemas.microsoft.com/office/drawing/2016/5/10/chartex" xmlns:cx5="http://schemas.microsoft.com/office/drawing/2016/5/11/chartex" xmlns:cx6="http://schemas.microsoft.com/office/drawing/2016/5/12/chartex" xmlns:cx7="http://schemas.microsoft.com/office/drawing/2016/5/13/chartex" xmlns:cx8="http://schemas.microsoft.com/office/drawing/2016/5/14/chartex" xmlns:mc="http://schemas.openxmlformats.org/markup-compatibility/2006" xmlns:aink="http://schemas.microsoft.com/office/drawing/2016/ink" xmlns:am3d="http://schemas.microsoft.com/office/drawing/2017/model3d" xmlns:o="urn:schemas-microsoft-com:office:office" xmlns:r="http://schemas.openxmlformats.org/officeDocument/2006/relationships" xmlns:m="http://schemas.openxmlformats.org/officeDocument/2006/math" xmlns:v="urn:schemas-microsoft-com:vml" xmlns:wp14="http://schemas.microsoft.com/office/word/2010/wordprocessingDrawing" xmlns:wp="http://schemas.openxmlformats.org/drawingml/2006/wordprocessingDrawing" xmlns:w10="urn:schemas-microsoft-com:office:word" xmlns:w="http://schemas.openxmlformats.org/wordprocessingml/2006/main" xmlns:w14="http://schemas.microsoft.com/office/word/2010/wordml" xmlns:w15="http://schemas.microsoft.com/office/word/2012/wordml" xmlns:w16cid="http://schemas.microsoft.com/office/word/2016/wordml/cid" xmlns:w16se="http://schemas.microsoft.com/office/word/2015/wordml/symex" xmlns:wpg="http://schemas.microsoft.com/office/word/2010/wordprocessingGroup" xmlns:wpi="http://schemas.microsoft.com/office/word/2010/wordprocessingInk" xmlns:wne="http://schemas.microsoft.com/office/word/2006/wordml" xmlns:wps="http://schemas.microsoft.com/office/word/2010/wordprocessingShape" mc:Ignorable="w14 w15 w16se w16cid wp14">
   <w:body>
     <w:p>
       <w:pPr>
@@ -10,14 +10,12 @@
           <w:rFonts w:ascii="Times New Roman" w:hAnsi="Times New Roman"/>
         </w:rPr>
       </w:pPr>
-      <w:fldSimple w:instr=" SUBJECT  \* MERGEFORMAT ">
-        <w:r>
-          <w:rPr>
-            <w:rFonts w:ascii="Times New Roman" w:hAnsi="Times New Roman"/>
-          </w:rPr>
-          <w:t>&lt;Project Name&gt;</w:t>
-        </w:r>
-      </w:fldSimple>
+      <w:r>
+        <w:rPr>
+          <w:rFonts w:ascii="Times New Roman" w:hAnsi="Times New Roman"/>
+        </w:rPr>
+        <w:t>Ecommerce Web Application for Outdoor Activities</w:t>
+      </w:r>
     </w:p>
     <w:p>
       <w:pPr>
@@ -48,6 +46,20 @@
         </w:rPr>
         <w:t>Student:</w:t>
       </w:r>
+      <w:r>
+        <w:rPr>
+          <w:rFonts w:ascii="Times New Roman" w:hAnsi="Times New Roman"/>
+        </w:rPr>
+        <w:t xml:space="preserve"> Andrei </w:t>
+      </w:r>
+      <w:proofErr w:type="spellStart"/>
+      <w:r>
+        <w:rPr>
+          <w:rFonts w:ascii="Times New Roman" w:hAnsi="Times New Roman"/>
+        </w:rPr>
+        <w:t>Baraian</w:t>
+      </w:r>
+      <w:proofErr w:type="spellEnd"/>
     </w:p>
     <w:p>
       <w:pPr>
@@ -63,6 +75,13 @@
           <w:sz w:val="36"/>
         </w:rPr>
         <w:t>Group:</w:t>
+      </w:r>
+      <w:r>
+        <w:rPr>
+          <w:b/>
+          <w:sz w:val="36"/>
+        </w:rPr>
+        <w:t xml:space="preserve"> 30431</w:t>
       </w:r>
     </w:p>
     <w:p>
@@ -138,7 +157,7 @@
           <w:insideV w:val="single" w:sz="6" w:space="0" w:color="auto"/>
         </w:tblBorders>
         <w:tblLayout w:type="fixed"/>
-        <w:tblLook w:val="0000"/>
+        <w:tblLook w:val="0000" w:firstRow="0" w:lastRow="0" w:firstColumn="0" w:lastColumn="0" w:noHBand="0" w:noVBand="0"/>
       </w:tblPr>
       <w:tblGrid>
         <w:gridCol w:w="2304"/>
@@ -238,7 +257,13 @@
               <w:pStyle w:val="Tabletext"/>
             </w:pPr>
             <w:r>
-              <w:t>&lt;dd/mmm/yy&gt;</w:t>
+              <w:t>&lt;</w:t>
+            </w:r>
+            <w:r>
+              <w:t>25/04/18</w:t>
+            </w:r>
+            <w:r>
+              <w:t>&gt;</w:t>
             </w:r>
           </w:p>
         </w:tc>
@@ -251,7 +276,10 @@
               <w:pStyle w:val="Tabletext"/>
             </w:pPr>
             <w:r>
-              <w:t>&lt;x.x&gt;</w:t>
+              <w:t>&lt;1.0</w:t>
+            </w:r>
+            <w:r>
+              <w:t>&gt;</w:t>
             </w:r>
           </w:p>
         </w:tc>
@@ -263,9 +291,6 @@
             <w:pPr>
               <w:pStyle w:val="Tabletext"/>
             </w:pPr>
-            <w:r>
-              <w:t>&lt;details&gt;</w:t>
-            </w:r>
           </w:p>
         </w:tc>
         <w:tc>
@@ -277,8 +302,13 @@
               <w:pStyle w:val="Tabletext"/>
             </w:pPr>
             <w:r>
-              <w:t>&lt;name&gt;</w:t>
+              <w:t xml:space="preserve">Andrei </w:t>
             </w:r>
+            <w:proofErr w:type="spellStart"/>
+            <w:r>
+              <w:t>Baraian</w:t>
+            </w:r>
+            <w:proofErr w:type="spellEnd"/>
           </w:p>
         </w:tc>
       </w:tr>
@@ -2052,48 +2082,28 @@
     <w:p>
       <w:pPr>
         <w:ind w:firstLine="720"/>
-        <w:rPr>
-          <w:i/>
-          <w:color w:val="943634"/>
-        </w:rPr>
-      </w:pPr>
-      <w:r>
-        <w:rPr>
-          <w:i/>
-          <w:color w:val="943634"/>
-        </w:rPr>
-        <w:t>[</w:t>
-      </w:r>
-      <w:r>
-        <w:rPr>
-          <w:i/>
-          <w:color w:val="943634" w:themeColor="accent2" w:themeShade="BF"/>
-        </w:rPr>
-        <w:t>Present the project specification</w:t>
-      </w:r>
-      <w:r>
-        <w:rPr>
-          <w:i/>
-          <w:color w:val="943634"/>
-        </w:rPr>
-        <w:t>]</w:t>
-      </w:r>
-    </w:p>
-    <w:p>
-      <w:pPr>
-        <w:pStyle w:val="Heading1"/>
-        <w:numPr>
-          <w:ilvl w:val="0"/>
-          <w:numId w:val="0"/>
-        </w:numPr>
-        <w:tabs>
-          <w:tab w:val="left" w:pos="720"/>
-        </w:tabs>
-        <w:ind w:left="1440"/>
-        <w:rPr>
-          <w:rFonts w:ascii="Times New Roman" w:hAnsi="Times New Roman"/>
-        </w:rPr>
-      </w:pPr>
+      </w:pPr>
+      <w:r>
+        <w:t xml:space="preserve">The </w:t>
+      </w:r>
+      <w:r>
+        <w:t>project consists of designing</w:t>
+      </w:r>
+      <w:r>
+        <w:t xml:space="preserve"> an e</w:t>
+      </w:r>
+      <w:r>
+        <w:t>-</w:t>
+      </w:r>
+      <w:r>
+        <w:t>commerce platform where outdoor companies can expose their services and products, while clients can buy them and interact with the outdoor instructors from each company.</w:t>
+      </w:r>
+      <w:r>
+        <w:t xml:space="preserve"> Th</w:t>
+      </w:r>
+      <w:r>
+        <w:t>e application will be a web app, which will have different interfaces, depending on the profile of the user.</w:t>
+      </w:r>
     </w:p>
     <w:p>
       <w:pPr>
@@ -2144,34 +2154,265 @@
     <w:p>
       <w:pPr>
         <w:ind w:left="720"/>
+      </w:pPr>
+      <w:r>
+        <w:t xml:space="preserve">The domain model can be identified by looking at the main actors involved in the system. </w:t>
+      </w:r>
+      <w:r>
+        <w:t>The following entities have been derived: Customer, Instructor, Profile, Activity, Reservation, Rating.</w:t>
+      </w:r>
+    </w:p>
+    <w:p>
+      <w:pPr>
+        <w:ind w:left="720"/>
+      </w:pPr>
+      <w:r>
+        <w:rPr>
+          <w:noProof/>
+        </w:rPr>
+        <w:drawing>
+          <wp:inline distT="0" distB="0" distL="0" distR="0">
+            <wp:extent cx="5943600" cy="6109335"/>
+            <wp:effectExtent l="0" t="0" r="0" b="0"/>
+            <wp:docPr id="1" name="Picture 1"/>
+            <wp:cNvGraphicFramePr>
+              <a:graphicFrameLocks xmlns:a="http://schemas.openxmlformats.org/drawingml/2006/main" noChangeAspect="1"/>
+            </wp:cNvGraphicFramePr>
+            <a:graphic xmlns:a="http://schemas.openxmlformats.org/drawingml/2006/main">
+              <a:graphicData uri="http://schemas.openxmlformats.org/drawingml/2006/picture">
+                <pic:pic xmlns:pic="http://schemas.openxmlformats.org/drawingml/2006/picture">
+                  <pic:nvPicPr>
+                    <pic:cNvPr id="1" name="domain.png"/>
+                    <pic:cNvPicPr/>
+                  </pic:nvPicPr>
+                  <pic:blipFill>
+                    <a:blip r:embed="rId8">
+                      <a:extLst>
+                        <a:ext uri="{28A0092B-C50C-407E-A947-70E740481C1C}">
+                          <a14:useLocalDpi xmlns:a14="http://schemas.microsoft.com/office/drawing/2010/main" val="0"/>
+                        </a:ext>
+                      </a:extLst>
+                    </a:blip>
+                    <a:stretch>
+                      <a:fillRect/>
+                    </a:stretch>
+                  </pic:blipFill>
+                  <pic:spPr>
+                    <a:xfrm>
+                      <a:off x="0" y="0"/>
+                      <a:ext cx="5943600" cy="6109335"/>
+                    </a:xfrm>
+                    <a:prstGeom prst="rect">
+                      <a:avLst/>
+                    </a:prstGeom>
+                  </pic:spPr>
+                </pic:pic>
+              </a:graphicData>
+            </a:graphic>
+          </wp:inline>
+        </w:drawing>
+      </w:r>
+    </w:p>
+    <w:p>
+      <w:pPr>
+        <w:pStyle w:val="Heading1"/>
+        <w:rPr>
+          <w:rFonts w:ascii="Times New Roman" w:hAnsi="Times New Roman"/>
+        </w:rPr>
+      </w:pPr>
+      <w:bookmarkStart w:id="3" w:name="_Toc285793957"/>
+      <w:r>
+        <w:rPr>
+          <w:rFonts w:ascii="Times New Roman" w:hAnsi="Times New Roman"/>
+        </w:rPr>
+        <w:lastRenderedPageBreak/>
+        <w:t>Architectural Design</w:t>
+      </w:r>
+      <w:bookmarkEnd w:id="3"/>
+    </w:p>
+    <w:p>
+      <w:pPr>
+        <w:pStyle w:val="Heading2"/>
+        <w:rPr>
+          <w:rFonts w:ascii="Times New Roman" w:hAnsi="Times New Roman"/>
+        </w:rPr>
+      </w:pPr>
+      <w:bookmarkStart w:id="4" w:name="_Toc285793958"/>
+      <w:r>
+        <w:rPr>
+          <w:rFonts w:ascii="Times New Roman" w:hAnsi="Times New Roman"/>
+        </w:rPr>
+        <w:t>Conceptual Architecture</w:t>
+      </w:r>
+      <w:bookmarkEnd w:id="4"/>
+    </w:p>
+    <w:p>
+      <w:pPr>
+        <w:ind w:left="720"/>
+      </w:pPr>
+      <w:r>
+        <w:t>The project is implemented using the Layered Architectural Pattern, along the MVC (Model-View-Controller). The server-side will be implemented in Java and the client one will have JSP pages that will be rendered for the user.</w:t>
+      </w:r>
+    </w:p>
+    <w:p>
+      <w:pPr>
+        <w:ind w:left="720"/>
+      </w:pPr>
+    </w:p>
+    <w:p>
+      <w:pPr>
+        <w:ind w:left="720"/>
+      </w:pPr>
+      <w:r>
+        <w:t>There will be 4 layers: Controller, Business Logic, Data Access and Model. The application will be a RESTful one, following the REST principles. The flow of the interaction with the app will start from the API layer, where a request will be mapped to one of the controllers’ method and then a subsequent call to the business logic layer will be made, to perform the desired operation. The request will propagate until the database, where data will be persisted and the changes (response) will be propagated upwards to be rendered on the user interface.</w:t>
+      </w:r>
+    </w:p>
+    <w:p>
+      <w:pPr>
+        <w:ind w:left="720"/>
+      </w:pPr>
+    </w:p>
+    <w:p>
+      <w:pPr>
+        <w:ind w:left="720"/>
+      </w:pPr>
+      <w:r>
+        <w:t>The layers will have the following relationship:</w:t>
+      </w:r>
+    </w:p>
+    <w:p>
+      <w:pPr>
+        <w:ind w:left="720"/>
+      </w:pPr>
+      <w:r>
+        <w:rPr>
+          <w:noProof/>
+        </w:rPr>
+        <w:drawing>
+          <wp:inline distT="0" distB="0" distL="0" distR="0">
+            <wp:extent cx="1152525" cy="5353050"/>
+            <wp:effectExtent l="0" t="0" r="0" b="0"/>
+            <wp:docPr id="2" name="Picture 2"/>
+            <wp:cNvGraphicFramePr>
+              <a:graphicFrameLocks xmlns:a="http://schemas.openxmlformats.org/drawingml/2006/main" noChangeAspect="1"/>
+            </wp:cNvGraphicFramePr>
+            <a:graphic xmlns:a="http://schemas.openxmlformats.org/drawingml/2006/main">
+              <a:graphicData uri="http://schemas.openxmlformats.org/drawingml/2006/picture">
+                <pic:pic xmlns:pic="http://schemas.openxmlformats.org/drawingml/2006/picture">
+                  <pic:nvPicPr>
+                    <pic:cNvPr id="2" name="conceptualArh.png"/>
+                    <pic:cNvPicPr/>
+                  </pic:nvPicPr>
+                  <pic:blipFill>
+                    <a:blip r:embed="rId9">
+                      <a:extLst>
+                        <a:ext uri="{28A0092B-C50C-407E-A947-70E740481C1C}">
+                          <a14:useLocalDpi xmlns:a14="http://schemas.microsoft.com/office/drawing/2010/main" val="0"/>
+                        </a:ext>
+                      </a:extLst>
+                    </a:blip>
+                    <a:stretch>
+                      <a:fillRect/>
+                    </a:stretch>
+                  </pic:blipFill>
+                  <pic:spPr>
+                    <a:xfrm>
+                      <a:off x="0" y="0"/>
+                      <a:ext cx="1152525" cy="5353050"/>
+                    </a:xfrm>
+                    <a:prstGeom prst="rect">
+                      <a:avLst/>
+                    </a:prstGeom>
+                  </pic:spPr>
+                </pic:pic>
+              </a:graphicData>
+            </a:graphic>
+          </wp:inline>
+        </w:drawing>
+      </w:r>
+    </w:p>
+    <w:p>
+      <w:pPr>
+        <w:pStyle w:val="Heading2"/>
+        <w:rPr>
+          <w:rFonts w:ascii="Times New Roman" w:hAnsi="Times New Roman"/>
+        </w:rPr>
+      </w:pPr>
+      <w:bookmarkStart w:id="5" w:name="_Toc285793959"/>
+      <w:r>
+        <w:rPr>
+          <w:rFonts w:ascii="Times New Roman" w:hAnsi="Times New Roman"/>
+        </w:rPr>
+        <w:lastRenderedPageBreak/>
+        <w:t>Package Design</w:t>
+      </w:r>
+      <w:bookmarkEnd w:id="5"/>
+    </w:p>
+    <w:p>
+      <w:pPr>
+        <w:ind w:left="720"/>
         <w:rPr>
           <w:i/>
           <w:color w:val="943634"/>
         </w:rPr>
       </w:pPr>
-      <w:r>
+    </w:p>
+    <w:p>
+      <w:pPr>
+        <w:ind w:left="720"/>
         <w:rPr>
           <w:i/>
           <w:color w:val="943634"/>
         </w:rPr>
-        <w:t>[Define the domain model and create the conceptual class diagrams]</w:t>
-      </w:r>
-    </w:p>
-    <w:p>
-      <w:pPr>
-        <w:pStyle w:val="Heading1"/>
-        <w:rPr>
-          <w:rFonts w:ascii="Times New Roman" w:hAnsi="Times New Roman"/>
-        </w:rPr>
-      </w:pPr>
-      <w:bookmarkStart w:id="3" w:name="_Toc285793957"/>
-      <w:r>
-        <w:rPr>
-          <w:rFonts w:ascii="Times New Roman" w:hAnsi="Times New Roman"/>
-        </w:rPr>
-        <w:t>Architectural Design</w:t>
-      </w:r>
-      <w:bookmarkEnd w:id="3"/>
+      </w:pPr>
+      <w:r>
+        <w:rPr>
+          <w:i/>
+          <w:noProof/>
+          <w:color w:val="943634"/>
+        </w:rPr>
+        <w:drawing>
+          <wp:inline distT="0" distB="0" distL="0" distR="0">
+            <wp:extent cx="5724525" cy="6591300"/>
+            <wp:effectExtent l="0" t="0" r="0" b="0"/>
+            <wp:docPr id="3" name="Picture 3"/>
+            <wp:cNvGraphicFramePr>
+              <a:graphicFrameLocks xmlns:a="http://schemas.openxmlformats.org/drawingml/2006/main" noChangeAspect="1"/>
+            </wp:cNvGraphicFramePr>
+            <a:graphic xmlns:a="http://schemas.openxmlformats.org/drawingml/2006/main">
+              <a:graphicData uri="http://schemas.openxmlformats.org/drawingml/2006/picture">
+                <pic:pic xmlns:pic="http://schemas.openxmlformats.org/drawingml/2006/picture">
+                  <pic:nvPicPr>
+                    <pic:cNvPr id="3" name="packageDesign.png"/>
+                    <pic:cNvPicPr/>
+                  </pic:nvPicPr>
+                  <pic:blipFill>
+                    <a:blip r:embed="rId10">
+                      <a:extLst>
+                        <a:ext uri="{28A0092B-C50C-407E-A947-70E740481C1C}">
+                          <a14:useLocalDpi xmlns:a14="http://schemas.microsoft.com/office/drawing/2010/main" val="0"/>
+                        </a:ext>
+                      </a:extLst>
+                    </a:blip>
+                    <a:stretch>
+                      <a:fillRect/>
+                    </a:stretch>
+                  </pic:blipFill>
+                  <pic:spPr>
+                    <a:xfrm>
+                      <a:off x="0" y="0"/>
+                      <a:ext cx="5724525" cy="6591300"/>
+                    </a:xfrm>
+                    <a:prstGeom prst="rect">
+                      <a:avLst/>
+                    </a:prstGeom>
+                  </pic:spPr>
+                </pic:pic>
+              </a:graphicData>
+            </a:graphic>
+          </wp:inline>
+        </w:drawing>
+      </w:r>
     </w:p>
     <w:p>
       <w:pPr>
@@ -2180,90 +2421,15 @@
           <w:rFonts w:ascii="Times New Roman" w:hAnsi="Times New Roman"/>
         </w:rPr>
       </w:pPr>
-      <w:bookmarkStart w:id="4" w:name="_Toc285793958"/>
-      <w:r>
-        <w:rPr>
-          <w:rFonts w:ascii="Times New Roman" w:hAnsi="Times New Roman"/>
-        </w:rPr>
-        <w:t>Conceptual Architecture</w:t>
-      </w:r>
-      <w:bookmarkEnd w:id="4"/>
-    </w:p>
-    <w:p>
-      <w:pPr>
-        <w:ind w:left="720"/>
-        <w:rPr>
-          <w:i/>
-          <w:color w:val="943634"/>
-        </w:rPr>
-      </w:pPr>
-      <w:r>
-        <w:rPr>
-          <w:i/>
-          <w:color w:val="943634"/>
-        </w:rPr>
-        <w:t>[Define the system’s conceptual architecture; use an architectural style and pattern - highlight its use and motivate your choice.]</w:t>
-      </w:r>
-    </w:p>
-    <w:p>
-      <w:pPr>
-        <w:pStyle w:val="Heading2"/>
-        <w:rPr>
-          <w:rFonts w:ascii="Times New Roman" w:hAnsi="Times New Roman"/>
-        </w:rPr>
-      </w:pPr>
-      <w:bookmarkStart w:id="5" w:name="_Toc285793959"/>
-      <w:r>
-        <w:rPr>
-          <w:rFonts w:ascii="Times New Roman" w:hAnsi="Times New Roman"/>
-        </w:rPr>
-        <w:t>Package Design</w:t>
-      </w:r>
-      <w:bookmarkEnd w:id="5"/>
-    </w:p>
-    <w:p>
-      <w:pPr>
-        <w:ind w:left="720"/>
-        <w:rPr>
-          <w:i/>
-          <w:color w:val="943634"/>
-        </w:rPr>
-      </w:pPr>
-      <w:r>
-        <w:rPr>
-          <w:i/>
-          <w:color w:val="943634"/>
-        </w:rPr>
-        <w:t>[Create a package diagram]</w:t>
-      </w:r>
-    </w:p>
-    <w:p>
-      <w:pPr>
-        <w:pStyle w:val="Heading2"/>
-        <w:rPr>
-          <w:rFonts w:ascii="Times New Roman" w:hAnsi="Times New Roman"/>
-        </w:rPr>
-      </w:pPr>
       <w:bookmarkStart w:id="6" w:name="_Toc285793960"/>
       <w:r>
         <w:rPr>
           <w:rFonts w:ascii="Times New Roman" w:hAnsi="Times New Roman"/>
         </w:rPr>
+        <w:lastRenderedPageBreak/>
         <w:t>Component and Deployment Diagrams</w:t>
       </w:r>
       <w:bookmarkEnd w:id="6"/>
-    </w:p>
-    <w:p>
-      <w:pPr>
-        <w:ind w:left="720"/>
-      </w:pPr>
-      <w:r>
-        <w:rPr>
-          <w:i/>
-          <w:color w:val="943634"/>
-        </w:rPr>
-        <w:t>[Create the component and deployment diagrams.]</w:t>
-      </w:r>
     </w:p>
     <w:p>
       <w:pPr>
@@ -2275,11 +2441,58 @@
         <w:tabs>
           <w:tab w:val="left" w:pos="720"/>
         </w:tabs>
-        <w:ind w:left="1440"/>
-        <w:rPr>
-          <w:rFonts w:ascii="Times New Roman" w:hAnsi="Times New Roman"/>
-        </w:rPr>
-      </w:pPr>
+        <w:ind w:left="720" w:hanging="720"/>
+        <w:rPr>
+          <w:rFonts w:ascii="Times New Roman" w:hAnsi="Times New Roman"/>
+        </w:rPr>
+      </w:pPr>
+      <w:r>
+        <w:rPr>
+          <w:rFonts w:ascii="Times New Roman" w:hAnsi="Times New Roman"/>
+          <w:noProof/>
+        </w:rPr>
+        <w:drawing>
+          <wp:inline distT="0" distB="0" distL="0" distR="0">
+            <wp:extent cx="5943600" cy="4813300"/>
+            <wp:effectExtent l="0" t="0" r="0" b="0"/>
+            <wp:docPr id="5" name="Picture 5"/>
+            <wp:cNvGraphicFramePr>
+              <a:graphicFrameLocks xmlns:a="http://schemas.openxmlformats.org/drawingml/2006/main" noChangeAspect="1"/>
+            </wp:cNvGraphicFramePr>
+            <a:graphic xmlns:a="http://schemas.openxmlformats.org/drawingml/2006/main">
+              <a:graphicData uri="http://schemas.openxmlformats.org/drawingml/2006/picture">
+                <pic:pic xmlns:pic="http://schemas.openxmlformats.org/drawingml/2006/picture">
+                  <pic:nvPicPr>
+                    <pic:cNvPr id="5" name="deployment.png"/>
+                    <pic:cNvPicPr/>
+                  </pic:nvPicPr>
+                  <pic:blipFill>
+                    <a:blip r:embed="rId11">
+                      <a:extLst>
+                        <a:ext uri="{28A0092B-C50C-407E-A947-70E740481C1C}">
+                          <a14:useLocalDpi xmlns:a14="http://schemas.microsoft.com/office/drawing/2010/main" val="0"/>
+                        </a:ext>
+                      </a:extLst>
+                    </a:blip>
+                    <a:stretch>
+                      <a:fillRect/>
+                    </a:stretch>
+                  </pic:blipFill>
+                  <pic:spPr>
+                    <a:xfrm>
+                      <a:off x="0" y="0"/>
+                      <a:ext cx="5943600" cy="4813300"/>
+                    </a:xfrm>
+                    <a:prstGeom prst="rect">
+                      <a:avLst/>
+                    </a:prstGeom>
+                  </pic:spPr>
+                </pic:pic>
+              </a:graphicData>
+            </a:graphic>
+          </wp:inline>
+        </w:drawing>
+      </w:r>
     </w:p>
     <w:p>
       <w:pPr>
@@ -2336,7 +2549,9 @@
         </w:rPr>
         <w:t>Design Model</w:t>
       </w:r>
+      <w:bookmarkStart w:id="9" w:name="_GoBack"/>
       <w:bookmarkEnd w:id="8"/>
+      <w:bookmarkEnd w:id="9"/>
     </w:p>
     <w:p>
       <w:pPr>
@@ -2350,14 +2565,14 @@
           <w:rFonts w:ascii="Times New Roman" w:hAnsi="Times New Roman"/>
         </w:rPr>
       </w:pPr>
-      <w:bookmarkStart w:id="9" w:name="_Toc285793963"/>
+      <w:bookmarkStart w:id="10" w:name="_Toc285793963"/>
       <w:r>
         <w:rPr>
           <w:rFonts w:ascii="Times New Roman" w:hAnsi="Times New Roman"/>
         </w:rPr>
         <w:t>Dynamic Behavior</w:t>
       </w:r>
-      <w:bookmarkEnd w:id="9"/>
+      <w:bookmarkEnd w:id="10"/>
     </w:p>
     <w:p>
       <w:pPr>
@@ -2387,7 +2602,7 @@
           <w:rFonts w:ascii="Times New Roman" w:hAnsi="Times New Roman"/>
         </w:rPr>
       </w:pPr>
-      <w:bookmarkStart w:id="10" w:name="_Toc285793964"/>
+      <w:bookmarkStart w:id="11" w:name="_Toc285793964"/>
       <w:r>
         <w:rPr>
           <w:rFonts w:ascii="Times New Roman" w:hAnsi="Times New Roman"/>
@@ -2400,7 +2615,7 @@
         </w:rPr>
         <w:t>Design</w:t>
       </w:r>
-      <w:bookmarkEnd w:id="10"/>
+      <w:bookmarkEnd w:id="11"/>
     </w:p>
     <w:p>
       <w:pPr>
@@ -2436,7 +2651,23 @@
           <w:i/>
           <w:color w:val="943634"/>
         </w:rPr>
-        <w:t xml:space="preserve"> GoF patterns</w:t>
+        <w:t xml:space="preserve"> </w:t>
+      </w:r>
+      <w:proofErr w:type="spellStart"/>
+      <w:r>
+        <w:rPr>
+          <w:i/>
+          <w:color w:val="943634"/>
+        </w:rPr>
+        <w:t>GoF</w:t>
+      </w:r>
+      <w:proofErr w:type="spellEnd"/>
+      <w:r>
+        <w:rPr>
+          <w:i/>
+          <w:color w:val="943634"/>
+        </w:rPr>
+        <w:t xml:space="preserve"> patterns</w:t>
       </w:r>
       <w:r>
         <w:rPr>
@@ -2458,14 +2689,14 @@
           <w:rFonts w:ascii="Times New Roman" w:hAnsi="Times New Roman"/>
         </w:rPr>
       </w:pPr>
-      <w:bookmarkStart w:id="11" w:name="_Toc285793965"/>
+      <w:bookmarkStart w:id="12" w:name="_Toc285793965"/>
       <w:r>
         <w:rPr>
           <w:rFonts w:ascii="Times New Roman" w:hAnsi="Times New Roman"/>
         </w:rPr>
         <w:t>Data Model</w:t>
       </w:r>
-      <w:bookmarkEnd w:id="11"/>
+      <w:bookmarkEnd w:id="12"/>
     </w:p>
     <w:p>
       <w:pPr>
@@ -2495,14 +2726,14 @@
           <w:rFonts w:ascii="Times New Roman" w:hAnsi="Times New Roman"/>
         </w:rPr>
       </w:pPr>
-      <w:bookmarkStart w:id="12" w:name="_Toc285793966"/>
+      <w:bookmarkStart w:id="13" w:name="_Toc285793966"/>
       <w:r>
         <w:rPr>
           <w:rFonts w:ascii="Times New Roman" w:hAnsi="Times New Roman"/>
         </w:rPr>
         <w:t>Unit Testing</w:t>
       </w:r>
-      <w:bookmarkEnd w:id="12"/>
+      <w:bookmarkEnd w:id="13"/>
     </w:p>
     <w:p>
       <w:pPr>
@@ -2551,14 +2782,15 @@
           <w:rFonts w:ascii="Times New Roman" w:hAnsi="Times New Roman"/>
         </w:rPr>
       </w:pPr>
-      <w:bookmarkStart w:id="13" w:name="_Toc285793967"/>
-      <w:r>
-        <w:rPr>
-          <w:rFonts w:ascii="Times New Roman" w:hAnsi="Times New Roman"/>
-        </w:rPr>
+      <w:bookmarkStart w:id="14" w:name="_Toc285793967"/>
+      <w:r>
+        <w:rPr>
+          <w:rFonts w:ascii="Times New Roman" w:hAnsi="Times New Roman"/>
+        </w:rPr>
+        <w:lastRenderedPageBreak/>
         <w:t>Elaboration – Iteration 2</w:t>
       </w:r>
-      <w:bookmarkEnd w:id="13"/>
+      <w:bookmarkEnd w:id="14"/>
     </w:p>
     <w:p>
       <w:pPr>
@@ -2572,14 +2804,14 @@
           <w:rFonts w:ascii="Times New Roman" w:hAnsi="Times New Roman"/>
         </w:rPr>
       </w:pPr>
-      <w:bookmarkStart w:id="14" w:name="_Toc285793968"/>
+      <w:bookmarkStart w:id="15" w:name="_Toc285793968"/>
       <w:r>
         <w:rPr>
           <w:rFonts w:ascii="Times New Roman" w:hAnsi="Times New Roman"/>
         </w:rPr>
         <w:t>Architectural Design Refinement</w:t>
       </w:r>
-      <w:bookmarkEnd w:id="14"/>
+      <w:bookmarkEnd w:id="15"/>
     </w:p>
     <w:p>
       <w:pPr>
@@ -2610,14 +2842,14 @@
           <w:rFonts w:ascii="Times New Roman" w:hAnsi="Times New Roman"/>
         </w:rPr>
       </w:pPr>
-      <w:bookmarkStart w:id="15" w:name="_Toc285793969"/>
+      <w:bookmarkStart w:id="16" w:name="_Toc285793969"/>
       <w:r>
         <w:rPr>
           <w:rFonts w:ascii="Times New Roman" w:hAnsi="Times New Roman"/>
         </w:rPr>
         <w:t>Design Model Refinement</w:t>
       </w:r>
-      <w:bookmarkEnd w:id="15"/>
+      <w:bookmarkEnd w:id="16"/>
     </w:p>
     <w:p>
       <w:pPr>
@@ -2633,9 +2865,9 @@
           <w:sz w:val="24"/>
         </w:rPr>
       </w:pPr>
-      <w:bookmarkStart w:id="16" w:name="_Toc285725326"/>
-      <w:bookmarkStart w:id="17" w:name="_Toc285725569"/>
-      <w:bookmarkStart w:id="18" w:name="_Toc285793970"/>
+      <w:bookmarkStart w:id="17" w:name="_Toc285725326"/>
+      <w:bookmarkStart w:id="18" w:name="_Toc285725569"/>
+      <w:bookmarkStart w:id="19" w:name="_Toc285793970"/>
       <w:r>
         <w:rPr>
           <w:rFonts w:ascii="Times New Roman" w:hAnsi="Times New Roman"/>
@@ -2663,9 +2895,9 @@
         </w:rPr>
         <w:t>GRASP; motivate your choices. Deliver the updated class diagrams.]</w:t>
       </w:r>
-      <w:bookmarkEnd w:id="16"/>
       <w:bookmarkEnd w:id="17"/>
       <w:bookmarkEnd w:id="18"/>
+      <w:bookmarkEnd w:id="19"/>
     </w:p>
     <w:p>
       <w:pPr>
@@ -2727,14 +2959,14 @@
           <w:rFonts w:ascii="Times New Roman" w:hAnsi="Times New Roman"/>
         </w:rPr>
       </w:pPr>
-      <w:bookmarkStart w:id="19" w:name="_Toc285793971"/>
+      <w:bookmarkStart w:id="20" w:name="_Toc285793971"/>
       <w:r>
         <w:rPr>
           <w:rFonts w:ascii="Times New Roman" w:hAnsi="Times New Roman"/>
         </w:rPr>
         <w:t>Construction and Transition</w:t>
       </w:r>
-      <w:bookmarkEnd w:id="19"/>
+      <w:bookmarkEnd w:id="20"/>
     </w:p>
     <w:p>
       <w:pPr>
@@ -2756,14 +2988,14 @@
           <w:rFonts w:ascii="Times New Roman" w:hAnsi="Times New Roman"/>
         </w:rPr>
       </w:pPr>
-      <w:bookmarkStart w:id="20" w:name="_Toc285793972"/>
+      <w:bookmarkStart w:id="21" w:name="_Toc285793972"/>
       <w:r>
         <w:rPr>
           <w:rFonts w:ascii="Times New Roman" w:hAnsi="Times New Roman"/>
         </w:rPr>
         <w:t>System Testing</w:t>
       </w:r>
-      <w:bookmarkEnd w:id="20"/>
+      <w:bookmarkEnd w:id="21"/>
     </w:p>
     <w:p>
       <w:pPr>
@@ -2793,14 +3025,14 @@
           <w:rFonts w:ascii="Times New Roman" w:hAnsi="Times New Roman"/>
         </w:rPr>
       </w:pPr>
-      <w:bookmarkStart w:id="21" w:name="_Toc285793973"/>
+      <w:bookmarkStart w:id="22" w:name="_Toc285793973"/>
       <w:r>
         <w:rPr>
           <w:rFonts w:ascii="Times New Roman" w:hAnsi="Times New Roman"/>
         </w:rPr>
         <w:t>Future improvements</w:t>
       </w:r>
-      <w:bookmarkEnd w:id="21"/>
+      <w:bookmarkEnd w:id="22"/>
     </w:p>
     <w:p>
       <w:pPr>
@@ -2839,14 +3071,14 @@
           <w:rFonts w:ascii="Times New Roman" w:hAnsi="Times New Roman"/>
         </w:rPr>
       </w:pPr>
-      <w:bookmarkStart w:id="22" w:name="_Toc285793974"/>
+      <w:bookmarkStart w:id="23" w:name="_Toc285793974"/>
       <w:r>
         <w:rPr>
           <w:rFonts w:ascii="Times New Roman" w:hAnsi="Times New Roman"/>
         </w:rPr>
         <w:t>Bibliography</w:t>
       </w:r>
-      <w:bookmarkEnd w:id="22"/>
+      <w:bookmarkEnd w:id="23"/>
     </w:p>
     <w:p/>
     <w:p>
@@ -2856,10 +3088,10 @@
     </w:p>
     <w:p/>
     <w:sectPr>
-      <w:headerReference w:type="default" r:id="rId8"/>
-      <w:footerReference w:type="default" r:id="rId9"/>
-      <w:headerReference w:type="first" r:id="rId10"/>
-      <w:footerReference w:type="first" r:id="rId11"/>
+      <w:headerReference w:type="default" r:id="rId12"/>
+      <w:footerReference w:type="default" r:id="rId13"/>
+      <w:headerReference w:type="first" r:id="rId14"/>
+      <w:footerReference w:type="first" r:id="rId15"/>
       <w:pgSz w:w="12240" w:h="15840" w:code="1"/>
       <w:pgMar w:top="1440" w:right="1440" w:bottom="1440" w:left="1440" w:header="720" w:footer="720" w:gutter="0"/>
       <w:cols w:space="720"/>
@@ -2870,7 +3102,7 @@
 </file>
 
 <file path=word/endnotes.xml><?xml version="1.0" encoding="utf-8"?>
-<w:endnotes xmlns:ve="http://schemas.openxmlformats.org/markup-compatibility/2006" xmlns:o="urn:schemas-microsoft-com:office:office" xmlns:r="http://schemas.openxmlformats.org/officeDocument/2006/relationships" xmlns:m="http://schemas.openxmlformats.org/officeDocument/2006/math" xmlns:v="urn:schemas-microsoft-com:vml" xmlns:wp="http://schemas.openxmlformats.org/drawingml/2006/wordprocessingDrawing" xmlns:w10="urn:schemas-microsoft-com:office:word" xmlns:w="http://schemas.openxmlformats.org/wordprocessingml/2006/main" xmlns:wne="http://schemas.microsoft.com/office/word/2006/wordml">
+<w:endnotes xmlns:wpc="http://schemas.microsoft.com/office/word/2010/wordprocessingCanvas" xmlns:cx="http://schemas.microsoft.com/office/drawing/2014/chartex" xmlns:cx1="http://schemas.microsoft.com/office/drawing/2015/9/8/chartex" xmlns:cx2="http://schemas.microsoft.com/office/drawing/2015/10/21/chartex" xmlns:cx3="http://schemas.microsoft.com/office/drawing/2016/5/9/chartex" xmlns:cx4="http://schemas.microsoft.com/office/drawing/2016/5/10/chartex" xmlns:cx5="http://schemas.microsoft.com/office/drawing/2016/5/11/chartex" xmlns:cx6="http://schemas.microsoft.com/office/drawing/2016/5/12/chartex" xmlns:cx7="http://schemas.microsoft.com/office/drawing/2016/5/13/chartex" xmlns:cx8="http://schemas.microsoft.com/office/drawing/2016/5/14/chartex" xmlns:mc="http://schemas.openxmlformats.org/markup-compatibility/2006" xmlns:aink="http://schemas.microsoft.com/office/drawing/2016/ink" xmlns:am3d="http://schemas.microsoft.com/office/drawing/2017/model3d" xmlns:o="urn:schemas-microsoft-com:office:office" xmlns:r="http://schemas.openxmlformats.org/officeDocument/2006/relationships" xmlns:m="http://schemas.openxmlformats.org/officeDocument/2006/math" xmlns:v="urn:schemas-microsoft-com:vml" xmlns:wp14="http://schemas.microsoft.com/office/word/2010/wordprocessingDrawing" xmlns:wp="http://schemas.openxmlformats.org/drawingml/2006/wordprocessingDrawing" xmlns:w10="urn:schemas-microsoft-com:office:word" xmlns:w="http://schemas.openxmlformats.org/wordprocessingml/2006/main" xmlns:w14="http://schemas.microsoft.com/office/word/2010/wordml" xmlns:w15="http://schemas.microsoft.com/office/word/2012/wordml" xmlns:w16cid="http://schemas.microsoft.com/office/word/2016/wordml/cid" xmlns:w16se="http://schemas.microsoft.com/office/word/2015/wordml/symex" xmlns:wpg="http://schemas.microsoft.com/office/word/2010/wordprocessingGroup" xmlns:wpi="http://schemas.microsoft.com/office/word/2010/wordprocessingInk" xmlns:wne="http://schemas.microsoft.com/office/word/2006/wordml" xmlns:wps="http://schemas.microsoft.com/office/word/2010/wordprocessingShape" mc:Ignorable="w14 w15 w16se w16cid wp14">
   <w:endnote w:type="separator" w:id="-1">
     <w:p>
       <w:pPr>
@@ -2895,7 +3127,7 @@
 </file>
 
 <file path=word/footer1.xml><?xml version="1.0" encoding="utf-8"?>
-<w:ftr xmlns:ve="http://schemas.openxmlformats.org/markup-compatibility/2006" xmlns:o="urn:schemas-microsoft-com:office:office" xmlns:r="http://schemas.openxmlformats.org/officeDocument/2006/relationships" xmlns:m="http://schemas.openxmlformats.org/officeDocument/2006/math" xmlns:v="urn:schemas-microsoft-com:vml" xmlns:wp="http://schemas.openxmlformats.org/drawingml/2006/wordprocessingDrawing" xmlns:w10="urn:schemas-microsoft-com:office:word" xmlns:w="http://schemas.openxmlformats.org/wordprocessingml/2006/main" xmlns:wne="http://schemas.microsoft.com/office/word/2006/wordml">
+<w:ftr xmlns:wpc="http://schemas.microsoft.com/office/word/2010/wordprocessingCanvas" xmlns:cx="http://schemas.microsoft.com/office/drawing/2014/chartex" xmlns:cx1="http://schemas.microsoft.com/office/drawing/2015/9/8/chartex" xmlns:cx2="http://schemas.microsoft.com/office/drawing/2015/10/21/chartex" xmlns:cx3="http://schemas.microsoft.com/office/drawing/2016/5/9/chartex" xmlns:cx4="http://schemas.microsoft.com/office/drawing/2016/5/10/chartex" xmlns:cx5="http://schemas.microsoft.com/office/drawing/2016/5/11/chartex" xmlns:cx6="http://schemas.microsoft.com/office/drawing/2016/5/12/chartex" xmlns:cx7="http://schemas.microsoft.com/office/drawing/2016/5/13/chartex" xmlns:cx8="http://schemas.microsoft.com/office/drawing/2016/5/14/chartex" xmlns:mc="http://schemas.openxmlformats.org/markup-compatibility/2006" xmlns:aink="http://schemas.microsoft.com/office/drawing/2016/ink" xmlns:am3d="http://schemas.microsoft.com/office/drawing/2017/model3d" xmlns:o="urn:schemas-microsoft-com:office:office" xmlns:r="http://schemas.openxmlformats.org/officeDocument/2006/relationships" xmlns:m="http://schemas.openxmlformats.org/officeDocument/2006/math" xmlns:v="urn:schemas-microsoft-com:vml" xmlns:wp14="http://schemas.microsoft.com/office/word/2010/wordprocessingDrawing" xmlns:wp="http://schemas.openxmlformats.org/drawingml/2006/wordprocessingDrawing" xmlns:w10="urn:schemas-microsoft-com:office:word" xmlns:w="http://schemas.openxmlformats.org/wordprocessingml/2006/main" xmlns:w14="http://schemas.microsoft.com/office/word/2010/wordml" xmlns:w15="http://schemas.microsoft.com/office/word/2012/wordml" xmlns:w16cid="http://schemas.microsoft.com/office/word/2016/wordml/cid" xmlns:w16se="http://schemas.microsoft.com/office/word/2015/wordml/symex" xmlns:wpg="http://schemas.microsoft.com/office/word/2010/wordprocessingGroup" xmlns:wpi="http://schemas.microsoft.com/office/word/2010/wordprocessingInk" xmlns:wne="http://schemas.microsoft.com/office/word/2006/wordml" xmlns:wps="http://schemas.microsoft.com/office/word/2010/wordprocessingShape" mc:Ignorable="w14 w15 w16se w16cid wp14">
   <w:p>
     <w:pPr>
       <w:pStyle w:val="Footer"/>
@@ -2933,7 +3165,7 @@
 </file>
 
 <file path=word/footer2.xml><?xml version="1.0" encoding="utf-8"?>
-<w:ftr xmlns:ve="http://schemas.openxmlformats.org/markup-compatibility/2006" xmlns:o="urn:schemas-microsoft-com:office:office" xmlns:r="http://schemas.openxmlformats.org/officeDocument/2006/relationships" xmlns:m="http://schemas.openxmlformats.org/officeDocument/2006/math" xmlns:v="urn:schemas-microsoft-com:vml" xmlns:wp="http://schemas.openxmlformats.org/drawingml/2006/wordprocessingDrawing" xmlns:w10="urn:schemas-microsoft-com:office:word" xmlns:w="http://schemas.openxmlformats.org/wordprocessingml/2006/main" xmlns:wne="http://schemas.microsoft.com/office/word/2006/wordml">
+<w:ftr xmlns:wpc="http://schemas.microsoft.com/office/word/2010/wordprocessingCanvas" xmlns:cx="http://schemas.microsoft.com/office/drawing/2014/chartex" xmlns:cx1="http://schemas.microsoft.com/office/drawing/2015/9/8/chartex" xmlns:cx2="http://schemas.microsoft.com/office/drawing/2015/10/21/chartex" xmlns:cx3="http://schemas.microsoft.com/office/drawing/2016/5/9/chartex" xmlns:cx4="http://schemas.microsoft.com/office/drawing/2016/5/10/chartex" xmlns:cx5="http://schemas.microsoft.com/office/drawing/2016/5/11/chartex" xmlns:cx6="http://schemas.microsoft.com/office/drawing/2016/5/12/chartex" xmlns:cx7="http://schemas.microsoft.com/office/drawing/2016/5/13/chartex" xmlns:cx8="http://schemas.microsoft.com/office/drawing/2016/5/14/chartex" xmlns:mc="http://schemas.openxmlformats.org/markup-compatibility/2006" xmlns:aink="http://schemas.microsoft.com/office/drawing/2016/ink" xmlns:am3d="http://schemas.microsoft.com/office/drawing/2017/model3d" xmlns:o="urn:schemas-microsoft-com:office:office" xmlns:r="http://schemas.openxmlformats.org/officeDocument/2006/relationships" xmlns:m="http://schemas.openxmlformats.org/officeDocument/2006/math" xmlns:v="urn:schemas-microsoft-com:vml" xmlns:wp14="http://schemas.microsoft.com/office/word/2010/wordprocessingDrawing" xmlns:wp="http://schemas.openxmlformats.org/drawingml/2006/wordprocessingDrawing" xmlns:w10="urn:schemas-microsoft-com:office:word" xmlns:w="http://schemas.openxmlformats.org/wordprocessingml/2006/main" xmlns:w14="http://schemas.microsoft.com/office/word/2010/wordml" xmlns:w15="http://schemas.microsoft.com/office/word/2012/wordml" xmlns:w16cid="http://schemas.microsoft.com/office/word/2016/wordml/cid" xmlns:w16se="http://schemas.microsoft.com/office/word/2015/wordml/symex" xmlns:wpg="http://schemas.microsoft.com/office/word/2010/wordprocessingGroup" xmlns:wpi="http://schemas.microsoft.com/office/word/2010/wordprocessingInk" xmlns:wne="http://schemas.microsoft.com/office/word/2006/wordml" xmlns:wps="http://schemas.microsoft.com/office/word/2010/wordprocessingShape" mc:Ignorable="w14 w15 w16se w16cid wp14">
   <w:tbl>
     <w:tblPr>
       <w:tblW w:w="0" w:type="auto"/>
@@ -2946,7 +3178,7 @@
         <w:insideV w:val="single" w:sz="6" w:space="0" w:color="auto"/>
       </w:tblBorders>
       <w:tblLayout w:type="fixed"/>
-      <w:tblLook w:val="0000"/>
+      <w:tblLook w:val="0000" w:firstRow="0" w:lastRow="0" w:firstColumn="0" w:lastColumn="0" w:noHBand="0" w:noVBand="0"/>
     </w:tblPr>
     <w:tblGrid>
       <w:gridCol w:w="3162"/>
@@ -3026,7 +3258,7 @@
               <w:rStyle w:val="PageNumber"/>
               <w:noProof/>
             </w:rPr>
-            <w:t>3</w:t>
+            <w:t>8</w:t>
           </w:r>
           <w:r>
             <w:rPr>
@@ -3046,7 +3278,7 @@
                 <w:rStyle w:val="PageNumber"/>
                 <w:noProof/>
               </w:rPr>
-              <w:t>5</w:t>
+              <w:t>8</w:t>
             </w:r>
           </w:fldSimple>
         </w:p>
@@ -3062,7 +3294,7 @@
 </file>
 
 <file path=word/footer3.xml><?xml version="1.0" encoding="utf-8"?>
-<w:ftr xmlns:ve="http://schemas.openxmlformats.org/markup-compatibility/2006" xmlns:o="urn:schemas-microsoft-com:office:office" xmlns:r="http://schemas.openxmlformats.org/officeDocument/2006/relationships" xmlns:m="http://schemas.openxmlformats.org/officeDocument/2006/math" xmlns:v="urn:schemas-microsoft-com:vml" xmlns:wp="http://schemas.openxmlformats.org/drawingml/2006/wordprocessingDrawing" xmlns:w10="urn:schemas-microsoft-com:office:word" xmlns:w="http://schemas.openxmlformats.org/wordprocessingml/2006/main" xmlns:wne="http://schemas.microsoft.com/office/word/2006/wordml">
+<w:ftr xmlns:wpc="http://schemas.microsoft.com/office/word/2010/wordprocessingCanvas" xmlns:cx="http://schemas.microsoft.com/office/drawing/2014/chartex" xmlns:cx1="http://schemas.microsoft.com/office/drawing/2015/9/8/chartex" xmlns:cx2="http://schemas.microsoft.com/office/drawing/2015/10/21/chartex" xmlns:cx3="http://schemas.microsoft.com/office/drawing/2016/5/9/chartex" xmlns:cx4="http://schemas.microsoft.com/office/drawing/2016/5/10/chartex" xmlns:cx5="http://schemas.microsoft.com/office/drawing/2016/5/11/chartex" xmlns:cx6="http://schemas.microsoft.com/office/drawing/2016/5/12/chartex" xmlns:cx7="http://schemas.microsoft.com/office/drawing/2016/5/13/chartex" xmlns:cx8="http://schemas.microsoft.com/office/drawing/2016/5/14/chartex" xmlns:mc="http://schemas.openxmlformats.org/markup-compatibility/2006" xmlns:aink="http://schemas.microsoft.com/office/drawing/2016/ink" xmlns:am3d="http://schemas.microsoft.com/office/drawing/2017/model3d" xmlns:o="urn:schemas-microsoft-com:office:office" xmlns:r="http://schemas.openxmlformats.org/officeDocument/2006/relationships" xmlns:m="http://schemas.openxmlformats.org/officeDocument/2006/math" xmlns:v="urn:schemas-microsoft-com:vml" xmlns:wp14="http://schemas.microsoft.com/office/word/2010/wordprocessingDrawing" xmlns:wp="http://schemas.openxmlformats.org/drawingml/2006/wordprocessingDrawing" xmlns:w10="urn:schemas-microsoft-com:office:word" xmlns:w="http://schemas.openxmlformats.org/wordprocessingml/2006/main" xmlns:w14="http://schemas.microsoft.com/office/word/2010/wordml" xmlns:w15="http://schemas.microsoft.com/office/word/2012/wordml" xmlns:w16cid="http://schemas.microsoft.com/office/word/2016/wordml/cid" xmlns:w16se="http://schemas.microsoft.com/office/word/2015/wordml/symex" xmlns:wpg="http://schemas.microsoft.com/office/word/2010/wordprocessingGroup" xmlns:wpi="http://schemas.microsoft.com/office/word/2010/wordprocessingInk" xmlns:wne="http://schemas.microsoft.com/office/word/2006/wordml" xmlns:wps="http://schemas.microsoft.com/office/word/2010/wordprocessingShape" mc:Ignorable="w14 w15 w16se w16cid wp14">
   <w:p>
     <w:pPr>
       <w:pStyle w:val="Footer"/>
@@ -3072,7 +3304,7 @@
 </file>
 
 <file path=word/footnotes.xml><?xml version="1.0" encoding="utf-8"?>
-<w:footnotes xmlns:ve="http://schemas.openxmlformats.org/markup-compatibility/2006" xmlns:o="urn:schemas-microsoft-com:office:office" xmlns:r="http://schemas.openxmlformats.org/officeDocument/2006/relationships" xmlns:m="http://schemas.openxmlformats.org/officeDocument/2006/math" xmlns:v="urn:schemas-microsoft-com:vml" xmlns:wp="http://schemas.openxmlformats.org/drawingml/2006/wordprocessingDrawing" xmlns:w10="urn:schemas-microsoft-com:office:word" xmlns:w="http://schemas.openxmlformats.org/wordprocessingml/2006/main" xmlns:wne="http://schemas.microsoft.com/office/word/2006/wordml">
+<w:footnotes xmlns:wpc="http://schemas.microsoft.com/office/word/2010/wordprocessingCanvas" xmlns:cx="http://schemas.microsoft.com/office/drawing/2014/chartex" xmlns:cx1="http://schemas.microsoft.com/office/drawing/2015/9/8/chartex" xmlns:cx2="http://schemas.microsoft.com/office/drawing/2015/10/21/chartex" xmlns:cx3="http://schemas.microsoft.com/office/drawing/2016/5/9/chartex" xmlns:cx4="http://schemas.microsoft.com/office/drawing/2016/5/10/chartex" xmlns:cx5="http://schemas.microsoft.com/office/drawing/2016/5/11/chartex" xmlns:cx6="http://schemas.microsoft.com/office/drawing/2016/5/12/chartex" xmlns:cx7="http://schemas.microsoft.com/office/drawing/2016/5/13/chartex" xmlns:cx8="http://schemas.microsoft.com/office/drawing/2016/5/14/chartex" xmlns:mc="http://schemas.openxmlformats.org/markup-compatibility/2006" xmlns:aink="http://schemas.microsoft.com/office/drawing/2016/ink" xmlns:am3d="http://schemas.microsoft.com/office/drawing/2017/model3d" xmlns:o="urn:schemas-microsoft-com:office:office" xmlns:r="http://schemas.openxmlformats.org/officeDocument/2006/relationships" xmlns:m="http://schemas.openxmlformats.org/officeDocument/2006/math" xmlns:v="urn:schemas-microsoft-com:vml" xmlns:wp14="http://schemas.microsoft.com/office/word/2010/wordprocessingDrawing" xmlns:wp="http://schemas.openxmlformats.org/drawingml/2006/wordprocessingDrawing" xmlns:w10="urn:schemas-microsoft-com:office:word" xmlns:w="http://schemas.openxmlformats.org/wordprocessingml/2006/main" xmlns:w14="http://schemas.microsoft.com/office/word/2010/wordml" xmlns:w15="http://schemas.microsoft.com/office/word/2012/wordml" xmlns:w16cid="http://schemas.microsoft.com/office/word/2016/wordml/cid" xmlns:w16se="http://schemas.microsoft.com/office/word/2015/wordml/symex" xmlns:wpg="http://schemas.microsoft.com/office/word/2010/wordprocessingGroup" xmlns:wpi="http://schemas.microsoft.com/office/word/2010/wordprocessingInk" xmlns:wne="http://schemas.microsoft.com/office/word/2006/wordml" xmlns:wps="http://schemas.microsoft.com/office/word/2010/wordprocessingShape" mc:Ignorable="w14 w15 w16se w16cid wp14">
   <w:footnote w:type="separator" w:id="-1">
     <w:p>
       <w:pPr>
@@ -3097,7 +3329,7 @@
 </file>
 
 <file path=word/header1.xml><?xml version="1.0" encoding="utf-8"?>
-<w:hdr xmlns:ve="http://schemas.openxmlformats.org/markup-compatibility/2006" xmlns:o="urn:schemas-microsoft-com:office:office" xmlns:r="http://schemas.openxmlformats.org/officeDocument/2006/relationships" xmlns:m="http://schemas.openxmlformats.org/officeDocument/2006/math" xmlns:v="urn:schemas-microsoft-com:vml" xmlns:wp="http://schemas.openxmlformats.org/drawingml/2006/wordprocessingDrawing" xmlns:w10="urn:schemas-microsoft-com:office:word" xmlns:w="http://schemas.openxmlformats.org/wordprocessingml/2006/main" xmlns:wne="http://schemas.microsoft.com/office/word/2006/wordml">
+<w:hdr xmlns:wpc="http://schemas.microsoft.com/office/word/2010/wordprocessingCanvas" xmlns:cx="http://schemas.microsoft.com/office/drawing/2014/chartex" xmlns:cx1="http://schemas.microsoft.com/office/drawing/2015/9/8/chartex" xmlns:cx2="http://schemas.microsoft.com/office/drawing/2015/10/21/chartex" xmlns:cx3="http://schemas.microsoft.com/office/drawing/2016/5/9/chartex" xmlns:cx4="http://schemas.microsoft.com/office/drawing/2016/5/10/chartex" xmlns:cx5="http://schemas.microsoft.com/office/drawing/2016/5/11/chartex" xmlns:cx6="http://schemas.microsoft.com/office/drawing/2016/5/12/chartex" xmlns:cx7="http://schemas.microsoft.com/office/drawing/2016/5/13/chartex" xmlns:cx8="http://schemas.microsoft.com/office/drawing/2016/5/14/chartex" xmlns:mc="http://schemas.openxmlformats.org/markup-compatibility/2006" xmlns:aink="http://schemas.microsoft.com/office/drawing/2016/ink" xmlns:am3d="http://schemas.microsoft.com/office/drawing/2017/model3d" xmlns:o="urn:schemas-microsoft-com:office:office" xmlns:r="http://schemas.openxmlformats.org/officeDocument/2006/relationships" xmlns:m="http://schemas.openxmlformats.org/officeDocument/2006/math" xmlns:v="urn:schemas-microsoft-com:vml" xmlns:wp14="http://schemas.microsoft.com/office/word/2010/wordprocessingDrawing" xmlns:wp="http://schemas.openxmlformats.org/drawingml/2006/wordprocessingDrawing" xmlns:w10="urn:schemas-microsoft-com:office:word" xmlns:w="http://schemas.openxmlformats.org/wordprocessingml/2006/main" xmlns:w14="http://schemas.microsoft.com/office/word/2010/wordml" xmlns:w15="http://schemas.microsoft.com/office/word/2012/wordml" xmlns:w16cid="http://schemas.microsoft.com/office/word/2016/wordml/cid" xmlns:w16se="http://schemas.microsoft.com/office/word/2015/wordml/symex" xmlns:wpg="http://schemas.microsoft.com/office/word/2010/wordprocessingGroup" xmlns:wpi="http://schemas.microsoft.com/office/word/2010/wordprocessingInk" xmlns:wne="http://schemas.microsoft.com/office/word/2006/wordml" xmlns:wps="http://schemas.microsoft.com/office/word/2010/wordprocessingShape" mc:Ignorable="w14 w15 w16se w16cid wp14">
   <w:tbl>
     <w:tblPr>
       <w:tblW w:w="0" w:type="auto"/>
@@ -3110,7 +3342,7 @@
         <w:insideV w:val="single" w:sz="6" w:space="0" w:color="auto"/>
       </w:tblBorders>
       <w:tblLayout w:type="fixed"/>
-      <w:tblLook w:val="0000"/>
+      <w:tblLook w:val="0000" w:firstRow="0" w:lastRow="0" w:firstColumn="0" w:lastColumn="0" w:noHBand="0" w:noVBand="0"/>
     </w:tblPr>
     <w:tblGrid>
       <w:gridCol w:w="6379"/>
@@ -3122,11 +3354,9 @@
           <w:tcW w:w="6379" w:type="dxa"/>
         </w:tcPr>
         <w:p>
-          <w:fldSimple w:instr=" SUBJECT  \* MERGEFORMAT ">
-            <w:r>
-              <w:t>&lt;Project Name&gt;</w:t>
-            </w:r>
-          </w:fldSimple>
+          <w:r>
+            <w:t>E-Outdoor.com</w:t>
+          </w:r>
         </w:p>
       </w:tc>
       <w:tc>
@@ -3169,7 +3399,10 @@
         </w:tcPr>
         <w:p>
           <w:r>
-            <w:t xml:space="preserve">  Date:  &lt;dd/mmm/yy&gt;</w:t>
+            <w:t xml:space="preserve">  Date:  &lt;25/04/18</w:t>
+          </w:r>
+          <w:r>
+            <w:t>&gt;</w:t>
           </w:r>
         </w:p>
       </w:tc>
@@ -3197,7 +3430,7 @@
 </file>
 
 <file path=word/header2.xml><?xml version="1.0" encoding="utf-8"?>
-<w:hdr xmlns:ve="http://schemas.openxmlformats.org/markup-compatibility/2006" xmlns:o="urn:schemas-microsoft-com:office:office" xmlns:r="http://schemas.openxmlformats.org/officeDocument/2006/relationships" xmlns:m="http://schemas.openxmlformats.org/officeDocument/2006/math" xmlns:v="urn:schemas-microsoft-com:vml" xmlns:wp="http://schemas.openxmlformats.org/drawingml/2006/wordprocessingDrawing" xmlns:w10="urn:schemas-microsoft-com:office:word" xmlns:w="http://schemas.openxmlformats.org/wordprocessingml/2006/main" xmlns:wne="http://schemas.microsoft.com/office/word/2006/wordml">
+<w:hdr xmlns:wpc="http://schemas.microsoft.com/office/word/2010/wordprocessingCanvas" xmlns:cx="http://schemas.microsoft.com/office/drawing/2014/chartex" xmlns:cx1="http://schemas.microsoft.com/office/drawing/2015/9/8/chartex" xmlns:cx2="http://schemas.microsoft.com/office/drawing/2015/10/21/chartex" xmlns:cx3="http://schemas.microsoft.com/office/drawing/2016/5/9/chartex" xmlns:cx4="http://schemas.microsoft.com/office/drawing/2016/5/10/chartex" xmlns:cx5="http://schemas.microsoft.com/office/drawing/2016/5/11/chartex" xmlns:cx6="http://schemas.microsoft.com/office/drawing/2016/5/12/chartex" xmlns:cx7="http://schemas.microsoft.com/office/drawing/2016/5/13/chartex" xmlns:cx8="http://schemas.microsoft.com/office/drawing/2016/5/14/chartex" xmlns:mc="http://schemas.openxmlformats.org/markup-compatibility/2006" xmlns:aink="http://schemas.microsoft.com/office/drawing/2016/ink" xmlns:am3d="http://schemas.microsoft.com/office/drawing/2017/model3d" xmlns:o="urn:schemas-microsoft-com:office:office" xmlns:r="http://schemas.openxmlformats.org/officeDocument/2006/relationships" xmlns:m="http://schemas.openxmlformats.org/officeDocument/2006/math" xmlns:v="urn:schemas-microsoft-com:vml" xmlns:wp14="http://schemas.microsoft.com/office/word/2010/wordprocessingDrawing" xmlns:wp="http://schemas.openxmlformats.org/drawingml/2006/wordprocessingDrawing" xmlns:w10="urn:schemas-microsoft-com:office:word" xmlns:w="http://schemas.openxmlformats.org/wordprocessingml/2006/main" xmlns:w14="http://schemas.microsoft.com/office/word/2010/wordml" xmlns:w15="http://schemas.microsoft.com/office/word/2012/wordml" xmlns:w16cid="http://schemas.microsoft.com/office/word/2016/wordml/cid" xmlns:w16se="http://schemas.microsoft.com/office/word/2015/wordml/symex" xmlns:wpg="http://schemas.microsoft.com/office/word/2010/wordprocessingGroup" xmlns:wpi="http://schemas.microsoft.com/office/word/2010/wordprocessingInk" xmlns:wne="http://schemas.microsoft.com/office/word/2006/wordml" xmlns:wps="http://schemas.microsoft.com/office/word/2010/wordprocessingShape" mc:Ignorable="w14 w15 w16se w16cid wp14">
   <w:p>
     <w:pPr>
       <w:pStyle w:val="Header"/>
@@ -3207,8 +3440,8 @@
 </file>
 
 <file path=word/numbering.xml><?xml version="1.0" encoding="utf-8"?>
-<w:numbering xmlns:ve="http://schemas.openxmlformats.org/markup-compatibility/2006" xmlns:o="urn:schemas-microsoft-com:office:office" xmlns:r="http://schemas.openxmlformats.org/officeDocument/2006/relationships" xmlns:m="http://schemas.openxmlformats.org/officeDocument/2006/math" xmlns:v="urn:schemas-microsoft-com:vml" xmlns:wp="http://schemas.openxmlformats.org/drawingml/2006/wordprocessingDrawing" xmlns:w10="urn:schemas-microsoft-com:office:word" xmlns:w="http://schemas.openxmlformats.org/wordprocessingml/2006/main" xmlns:wne="http://schemas.microsoft.com/office/word/2006/wordml">
-  <w:abstractNum w:abstractNumId="0">
+<w:numbering xmlns:wpc="http://schemas.microsoft.com/office/word/2010/wordprocessingCanvas" xmlns:cx="http://schemas.microsoft.com/office/drawing/2014/chartex" xmlns:cx1="http://schemas.microsoft.com/office/drawing/2015/9/8/chartex" xmlns:cx2="http://schemas.microsoft.com/office/drawing/2015/10/21/chartex" xmlns:cx3="http://schemas.microsoft.com/office/drawing/2016/5/9/chartex" xmlns:cx4="http://schemas.microsoft.com/office/drawing/2016/5/10/chartex" xmlns:cx5="http://schemas.microsoft.com/office/drawing/2016/5/11/chartex" xmlns:cx6="http://schemas.microsoft.com/office/drawing/2016/5/12/chartex" xmlns:cx7="http://schemas.microsoft.com/office/drawing/2016/5/13/chartex" xmlns:cx8="http://schemas.microsoft.com/office/drawing/2016/5/14/chartex" xmlns:mc="http://schemas.openxmlformats.org/markup-compatibility/2006" xmlns:aink="http://schemas.microsoft.com/office/drawing/2016/ink" xmlns:am3d="http://schemas.microsoft.com/office/drawing/2017/model3d" xmlns:o="urn:schemas-microsoft-com:office:office" xmlns:r="http://schemas.openxmlformats.org/officeDocument/2006/relationships" xmlns:m="http://schemas.openxmlformats.org/officeDocument/2006/math" xmlns:v="urn:schemas-microsoft-com:vml" xmlns:wp14="http://schemas.microsoft.com/office/word/2010/wordprocessingDrawing" xmlns:wp="http://schemas.openxmlformats.org/drawingml/2006/wordprocessingDrawing" xmlns:w10="urn:schemas-microsoft-com:office:word" xmlns:w="http://schemas.openxmlformats.org/wordprocessingml/2006/main" xmlns:w14="http://schemas.microsoft.com/office/word/2010/wordml" xmlns:w15="http://schemas.microsoft.com/office/word/2012/wordml" xmlns:w16cid="http://schemas.microsoft.com/office/word/2016/wordml/cid" xmlns:w16se="http://schemas.microsoft.com/office/word/2015/wordml/symex" xmlns:wpg="http://schemas.microsoft.com/office/word/2010/wordprocessingGroup" xmlns:wpi="http://schemas.microsoft.com/office/word/2010/wordprocessingInk" xmlns:wne="http://schemas.microsoft.com/office/word/2006/wordml" xmlns:wps="http://schemas.microsoft.com/office/word/2010/wordprocessingShape" mc:Ignorable="w14 w15 w16se w16cid wp14">
+  <w:abstractNum w:abstractNumId="0" w15:restartNumberingAfterBreak="0">
     <w:nsid w:val="FFFFFFFB"/>
     <w:multiLevelType w:val="multilevel"/>
     <w:tmpl w:val="FFFFFFFF"/>
@@ -3285,7 +3518,7 @@
       <w:lvlJc w:val="left"/>
     </w:lvl>
   </w:abstractNum>
-  <w:abstractNum w:abstractNumId="1">
+  <w:abstractNum w:abstractNumId="1" w15:restartNumberingAfterBreak="0">
     <w:nsid w:val="00126F2B"/>
     <w:multiLevelType w:val="hybridMultilevel"/>
     <w:tmpl w:val="EF2AE7FC"/>
@@ -3374,7 +3607,7 @@
       </w:pPr>
     </w:lvl>
   </w:abstractNum>
-  <w:abstractNum w:abstractNumId="2">
+  <w:abstractNum w:abstractNumId="2" w15:restartNumberingAfterBreak="0">
     <w:nsid w:val="082E746A"/>
     <w:multiLevelType w:val="hybridMultilevel"/>
     <w:tmpl w:val="6742F09C"/>
@@ -3463,7 +3696,7 @@
       </w:pPr>
     </w:lvl>
   </w:abstractNum>
-  <w:abstractNum w:abstractNumId="3">
+  <w:abstractNum w:abstractNumId="3" w15:restartNumberingAfterBreak="0">
     <w:nsid w:val="15A06247"/>
     <w:multiLevelType w:val="hybridMultilevel"/>
     <w:tmpl w:val="9552E5DA"/>
@@ -3552,7 +3785,7 @@
       </w:pPr>
     </w:lvl>
   </w:abstractNum>
-  <w:abstractNum w:abstractNumId="4">
+  <w:abstractNum w:abstractNumId="4" w15:restartNumberingAfterBreak="0">
     <w:nsid w:val="183D1B0A"/>
     <w:multiLevelType w:val="hybridMultilevel"/>
     <w:tmpl w:val="13CCDDA0"/>
@@ -3641,7 +3874,7 @@
       </w:pPr>
     </w:lvl>
   </w:abstractNum>
-  <w:abstractNum w:abstractNumId="5">
+  <w:abstractNum w:abstractNumId="5" w15:restartNumberingAfterBreak="0">
     <w:nsid w:val="26E14A9F"/>
     <w:multiLevelType w:val="hybridMultilevel"/>
     <w:tmpl w:val="86BECE66"/>
@@ -3731,7 +3964,7 @@
       </w:pPr>
     </w:lvl>
   </w:abstractNum>
-  <w:abstractNum w:abstractNumId="6">
+  <w:abstractNum w:abstractNumId="6" w15:restartNumberingAfterBreak="0">
     <w:nsid w:val="35F23968"/>
     <w:multiLevelType w:val="hybridMultilevel"/>
     <w:tmpl w:val="A118ADDA"/>
@@ -3820,7 +4053,7 @@
       </w:pPr>
     </w:lvl>
   </w:abstractNum>
-  <w:abstractNum w:abstractNumId="7">
+  <w:abstractNum w:abstractNumId="7" w15:restartNumberingAfterBreak="0">
     <w:nsid w:val="381E213B"/>
     <w:multiLevelType w:val="hybridMultilevel"/>
     <w:tmpl w:val="86F04156"/>
@@ -3909,7 +4142,7 @@
       </w:pPr>
     </w:lvl>
   </w:abstractNum>
-  <w:abstractNum w:abstractNumId="8">
+  <w:abstractNum w:abstractNumId="8" w15:restartNumberingAfterBreak="0">
     <w:nsid w:val="3E1C6A61"/>
     <w:multiLevelType w:val="hybridMultilevel"/>
     <w:tmpl w:val="B48A89CC"/>
@@ -3998,7 +4231,7 @@
       </w:pPr>
     </w:lvl>
   </w:abstractNum>
-  <w:abstractNum w:abstractNumId="9">
+  <w:abstractNum w:abstractNumId="9" w15:restartNumberingAfterBreak="0">
     <w:nsid w:val="513C4103"/>
     <w:multiLevelType w:val="hybridMultilevel"/>
     <w:tmpl w:val="27DA5F86"/>
@@ -4087,7 +4320,7 @@
       </w:pPr>
     </w:lvl>
   </w:abstractNum>
-  <w:abstractNum w:abstractNumId="10">
+  <w:abstractNum w:abstractNumId="10" w15:restartNumberingAfterBreak="0">
     <w:nsid w:val="60381838"/>
     <w:multiLevelType w:val="hybridMultilevel"/>
     <w:tmpl w:val="D0224A1C"/>
@@ -4176,7 +4409,7 @@
       </w:pPr>
     </w:lvl>
   </w:abstractNum>
-  <w:abstractNum w:abstractNumId="11">
+  <w:abstractNum w:abstractNumId="11" w15:restartNumberingAfterBreak="0">
     <w:nsid w:val="6E422694"/>
     <w:multiLevelType w:val="hybridMultilevel"/>
     <w:tmpl w:val="B2502630"/>
@@ -4265,7 +4498,7 @@
       </w:pPr>
     </w:lvl>
   </w:abstractNum>
-  <w:abstractNum w:abstractNumId="12">
+  <w:abstractNum w:abstractNumId="12" w15:restartNumberingAfterBreak="0">
     <w:nsid w:val="6E5A33EC"/>
     <w:multiLevelType w:val="hybridMultilevel"/>
     <w:tmpl w:val="1076BDEE"/>
@@ -4354,7 +4587,7 @@
       </w:pPr>
     </w:lvl>
   </w:abstractNum>
-  <w:abstractNum w:abstractNumId="13">
+  <w:abstractNum w:abstractNumId="13" w15:restartNumberingAfterBreak="0">
     <w:nsid w:val="7F006540"/>
     <w:multiLevelType w:val="multilevel"/>
     <w:tmpl w:val="122EF47E"/>
@@ -4518,7 +4751,7 @@
 </file>
 
 <file path=word/styles.xml><?xml version="1.0" encoding="utf-8"?>
-<w:styles xmlns:r="http://schemas.openxmlformats.org/officeDocument/2006/relationships" xmlns:w="http://schemas.openxmlformats.org/wordprocessingml/2006/main">
+<w:styles xmlns:mc="http://schemas.openxmlformats.org/markup-compatibility/2006" xmlns:r="http://schemas.openxmlformats.org/officeDocument/2006/relationships" xmlns:w="http://schemas.openxmlformats.org/wordprocessingml/2006/main" xmlns:w14="http://schemas.microsoft.com/office/word/2010/wordml" xmlns:w15="http://schemas.microsoft.com/office/word/2012/wordml" xmlns:w16cid="http://schemas.microsoft.com/office/word/2016/wordml/cid" xmlns:w16se="http://schemas.microsoft.com/office/word/2015/wordml/symex" mc:Ignorable="w14 w15 w16se w16cid">
   <w:docDefaults>
     <w:rPrDefault>
       <w:rPr>
@@ -4534,147 +4767,382 @@
       </w:pPr>
     </w:pPrDefault>
   </w:docDefaults>
-  <w:latentStyles w:defLockedState="0" w:defUIPriority="99" w:defSemiHidden="1" w:defUnhideWhenUsed="1" w:defQFormat="0" w:count="267">
-    <w:lsdException w:name="Normal" w:semiHidden="0" w:uiPriority="0" w:unhideWhenUsed="0" w:qFormat="1"/>
-    <w:lsdException w:name="heading 1" w:semiHidden="0" w:uiPriority="0" w:unhideWhenUsed="0" w:qFormat="1"/>
-    <w:lsdException w:name="heading 2" w:uiPriority="0" w:qFormat="1"/>
-    <w:lsdException w:name="heading 3" w:uiPriority="0" w:qFormat="1"/>
-    <w:lsdException w:name="heading 4" w:uiPriority="0" w:qFormat="1"/>
-    <w:lsdException w:name="heading 5" w:uiPriority="0" w:qFormat="1"/>
-    <w:lsdException w:name="heading 6" w:uiPriority="0" w:qFormat="1"/>
-    <w:lsdException w:name="heading 7" w:uiPriority="0" w:qFormat="1"/>
-    <w:lsdException w:name="heading 8" w:uiPriority="0" w:qFormat="1"/>
-    <w:lsdException w:name="heading 9" w:uiPriority="0" w:qFormat="1"/>
-    <w:lsdException w:name="toc 1" w:uiPriority="39"/>
-    <w:lsdException w:name="toc 2" w:uiPriority="39"/>
-    <w:lsdException w:name="toc 3" w:uiPriority="39"/>
-    <w:lsdException w:name="toc 4" w:uiPriority="39"/>
-    <w:lsdException w:name="toc 5" w:uiPriority="39"/>
-    <w:lsdException w:name="toc 6" w:uiPriority="39"/>
-    <w:lsdException w:name="toc 7" w:uiPriority="39"/>
-    <w:lsdException w:name="toc 8" w:uiPriority="39"/>
-    <w:lsdException w:name="toc 9" w:uiPriority="39"/>
-    <w:lsdException w:name="header" w:uiPriority="0"/>
-    <w:lsdException w:name="footer" w:uiPriority="0"/>
-    <w:lsdException w:name="caption" w:uiPriority="35" w:qFormat="1"/>
-    <w:lsdException w:name="page number" w:uiPriority="0"/>
-    <w:lsdException w:name="Title" w:semiHidden="0" w:uiPriority="0" w:unhideWhenUsed="0" w:qFormat="1"/>
-    <w:lsdException w:name="Default Paragraph Font" w:uiPriority="1"/>
-    <w:lsdException w:name="Subtitle" w:semiHidden="0" w:uiPriority="11" w:unhideWhenUsed="0" w:qFormat="1"/>
-    <w:lsdException w:name="Strong" w:semiHidden="0" w:uiPriority="0" w:unhideWhenUsed="0" w:qFormat="1"/>
-    <w:lsdException w:name="Emphasis" w:semiHidden="0" w:uiPriority="20" w:unhideWhenUsed="0" w:qFormat="1"/>
-    <w:lsdException w:name="Table Grid" w:semiHidden="0" w:uiPriority="59" w:unhideWhenUsed="0"/>
-    <w:lsdException w:name="Placeholder Text" w:unhideWhenUsed="0"/>
-    <w:lsdException w:name="No Spacing" w:semiHidden="0" w:uiPriority="1" w:unhideWhenUsed="0" w:qFormat="1"/>
-    <w:lsdException w:name="Light Shading" w:semiHidden="0" w:uiPriority="60" w:unhideWhenUsed="0"/>
-    <w:lsdException w:name="Light List" w:semiHidden="0" w:uiPriority="61" w:unhideWhenUsed="0"/>
-    <w:lsdException w:name="Light Grid" w:semiHidden="0" w:uiPriority="62" w:unhideWhenUsed="0"/>
-    <w:lsdException w:name="Medium Shading 1" w:semiHidden="0" w:uiPriority="63" w:unhideWhenUsed="0"/>
-    <w:lsdException w:name="Medium Shading 2" w:semiHidden="0" w:uiPriority="64" w:unhideWhenUsed="0"/>
-    <w:lsdException w:name="Medium List 1" w:semiHidden="0" w:uiPriority="65" w:unhideWhenUsed="0"/>
-    <w:lsdException w:name="Medium List 2" w:semiHidden="0" w:uiPriority="66" w:unhideWhenUsed="0"/>
-    <w:lsdException w:name="Medium Grid 1" w:semiHidden="0" w:uiPriority="67" w:unhideWhenUsed="0"/>
-    <w:lsdException w:name="Medium Grid 2" w:semiHidden="0" w:uiPriority="68" w:unhideWhenUsed="0"/>
-    <w:lsdException w:name="Medium Grid 3" w:semiHidden="0" w:uiPriority="69" w:unhideWhenUsed="0"/>
-    <w:lsdException w:name="Dark List" w:semiHidden="0" w:uiPriority="70" w:unhideWhenUsed="0"/>
-    <w:lsdException w:name="Colorful Shading" w:semiHidden="0" w:uiPriority="71" w:unhideWhenUsed="0"/>
-    <w:lsdException w:name="Colorful List" w:semiHidden="0" w:uiPriority="72" w:unhideWhenUsed="0"/>
-    <w:lsdException w:name="Colorful Grid" w:semiHidden="0" w:uiPriority="73" w:unhideWhenUsed="0"/>
-    <w:lsdException w:name="Light Shading Accent 1" w:semiHidden="0" w:uiPriority="60" w:unhideWhenUsed="0"/>
-    <w:lsdException w:name="Light List Accent 1" w:semiHidden="0" w:uiPriority="61" w:unhideWhenUsed="0"/>
-    <w:lsdException w:name="Light Grid Accent 1" w:semiHidden="0" w:uiPriority="62" w:unhideWhenUsed="0"/>
-    <w:lsdException w:name="Medium Shading 1 Accent 1" w:semiHidden="0" w:uiPriority="63" w:unhideWhenUsed="0"/>
-    <w:lsdException w:name="Medium Shading 2 Accent 1" w:semiHidden="0" w:uiPriority="64" w:unhideWhenUsed="0"/>
-    <w:lsdException w:name="Medium List 1 Accent 1" w:semiHidden="0" w:uiPriority="65" w:unhideWhenUsed="0"/>
-    <w:lsdException w:name="Revision" w:unhideWhenUsed="0"/>
-    <w:lsdException w:name="List Paragraph" w:semiHidden="0" w:uiPriority="34" w:unhideWhenUsed="0" w:qFormat="1"/>
-    <w:lsdException w:name="Quote" w:semiHidden="0" w:uiPriority="29" w:unhideWhenUsed="0" w:qFormat="1"/>
-    <w:lsdException w:name="Intense Quote" w:semiHidden="0" w:uiPriority="30" w:unhideWhenUsed="0" w:qFormat="1"/>
-    <w:lsdException w:name="Medium List 2 Accent 1" w:semiHidden="0" w:uiPriority="66" w:unhideWhenUsed="0"/>
-    <w:lsdException w:name="Medium Grid 1 Accent 1" w:semiHidden="0" w:uiPriority="67" w:unhideWhenUsed="0"/>
-    <w:lsdException w:name="Medium Grid 2 Accent 1" w:semiHidden="0" w:uiPriority="68" w:unhideWhenUsed="0"/>
-    <w:lsdException w:name="Medium Grid 3 Accent 1" w:semiHidden="0" w:uiPriority="69" w:unhideWhenUsed="0"/>
-    <w:lsdException w:name="Dark List Accent 1" w:semiHidden="0" w:uiPriority="70" w:unhideWhenUsed="0"/>
-    <w:lsdException w:name="Colorful Shading Accent 1" w:semiHidden="0" w:uiPriority="71" w:unhideWhenUsed="0"/>
-    <w:lsdException w:name="Colorful List Accent 1" w:semiHidden="0" w:uiPriority="72" w:unhideWhenUsed="0"/>
-    <w:lsdException w:name="Colorful Grid Accent 1" w:semiHidden="0" w:uiPriority="73" w:unhideWhenUsed="0"/>
-    <w:lsdException w:name="Light Shading Accent 2" w:semiHidden="0" w:uiPriority="60" w:unhideWhenUsed="0"/>
-    <w:lsdException w:name="Light List Accent 2" w:semiHidden="0" w:uiPriority="61" w:unhideWhenUsed="0"/>
-    <w:lsdException w:name="Light Grid Accent 2" w:semiHidden="0" w:uiPriority="62" w:unhideWhenUsed="0"/>
-    <w:lsdException w:name="Medium Shading 1 Accent 2" w:semiHidden="0" w:uiPriority="63" w:unhideWhenUsed="0"/>
-    <w:lsdException w:name="Medium Shading 2 Accent 2" w:semiHidden="0" w:uiPriority="64" w:unhideWhenUsed="0"/>
-    <w:lsdException w:name="Medium List 1 Accent 2" w:semiHidden="0" w:uiPriority="65" w:unhideWhenUsed="0"/>
-    <w:lsdException w:name="Medium List 2 Accent 2" w:semiHidden="0" w:uiPriority="66" w:unhideWhenUsed="0"/>
-    <w:lsdException w:name="Medium Grid 1 Accent 2" w:semiHidden="0" w:uiPriority="67" w:unhideWhenUsed="0"/>
-    <w:lsdException w:name="Medium Grid 2 Accent 2" w:semiHidden="0" w:uiPriority="68" w:unhideWhenUsed="0"/>
-    <w:lsdException w:name="Medium Grid 3 Accent 2" w:semiHidden="0" w:uiPriority="69" w:unhideWhenUsed="0"/>
-    <w:lsdException w:name="Dark List Accent 2" w:semiHidden="0" w:uiPriority="70" w:unhideWhenUsed="0"/>
-    <w:lsdException w:name="Colorful Shading Accent 2" w:semiHidden="0" w:uiPriority="71" w:unhideWhenUsed="0"/>
-    <w:lsdException w:name="Colorful List Accent 2" w:semiHidden="0" w:uiPriority="72" w:unhideWhenUsed="0"/>
-    <w:lsdException w:name="Colorful Grid Accent 2" w:semiHidden="0" w:uiPriority="73" w:unhideWhenUsed="0"/>
-    <w:lsdException w:name="Light Shading Accent 3" w:semiHidden="0" w:uiPriority="60" w:unhideWhenUsed="0"/>
-    <w:lsdException w:name="Light List Accent 3" w:semiHidden="0" w:uiPriority="61" w:unhideWhenUsed="0"/>
-    <w:lsdException w:name="Light Grid Accent 3" w:semiHidden="0" w:uiPriority="62" w:unhideWhenUsed="0"/>
-    <w:lsdException w:name="Medium Shading 1 Accent 3" w:semiHidden="0" w:uiPriority="63" w:unhideWhenUsed="0"/>
-    <w:lsdException w:name="Medium Shading 2 Accent 3" w:semiHidden="0" w:uiPriority="64" w:unhideWhenUsed="0"/>
-    <w:lsdException w:name="Medium List 1 Accent 3" w:semiHidden="0" w:uiPriority="65" w:unhideWhenUsed="0"/>
-    <w:lsdException w:name="Medium List 2 Accent 3" w:semiHidden="0" w:uiPriority="66" w:unhideWhenUsed="0"/>
-    <w:lsdException w:name="Medium Grid 1 Accent 3" w:semiHidden="0" w:uiPriority="67" w:unhideWhenUsed="0"/>
-    <w:lsdException w:name="Medium Grid 2 Accent 3" w:semiHidden="0" w:uiPriority="68" w:unhideWhenUsed="0"/>
-    <w:lsdException w:name="Medium Grid 3 Accent 3" w:semiHidden="0" w:uiPriority="69" w:unhideWhenUsed="0"/>
-    <w:lsdException w:name="Dark List Accent 3" w:semiHidden="0" w:uiPriority="70" w:unhideWhenUsed="0"/>
-    <w:lsdException w:name="Colorful Shading Accent 3" w:semiHidden="0" w:uiPriority="71" w:unhideWhenUsed="0"/>
-    <w:lsdException w:name="Colorful List Accent 3" w:semiHidden="0" w:uiPriority="72" w:unhideWhenUsed="0"/>
-    <w:lsdException w:name="Colorful Grid Accent 3" w:semiHidden="0" w:uiPriority="73" w:unhideWhenUsed="0"/>
-    <w:lsdException w:name="Light Shading Accent 4" w:semiHidden="0" w:uiPriority="60" w:unhideWhenUsed="0"/>
-    <w:lsdException w:name="Light List Accent 4" w:semiHidden="0" w:uiPriority="61" w:unhideWhenUsed="0"/>
-    <w:lsdException w:name="Light Grid Accent 4" w:semiHidden="0" w:uiPriority="62" w:unhideWhenUsed="0"/>
-    <w:lsdException w:name="Medium Shading 1 Accent 4" w:semiHidden="0" w:uiPriority="63" w:unhideWhenUsed="0"/>
-    <w:lsdException w:name="Medium Shading 2 Accent 4" w:semiHidden="0" w:uiPriority="64" w:unhideWhenUsed="0"/>
-    <w:lsdException w:name="Medium List 1 Accent 4" w:semiHidden="0" w:uiPriority="65" w:unhideWhenUsed="0"/>
-    <w:lsdException w:name="Medium List 2 Accent 4" w:semiHidden="0" w:uiPriority="66" w:unhideWhenUsed="0"/>
-    <w:lsdException w:name="Medium Grid 1 Accent 4" w:semiHidden="0" w:uiPriority="67" w:unhideWhenUsed="0"/>
-    <w:lsdException w:name="Medium Grid 2 Accent 4" w:semiHidden="0" w:uiPriority="68" w:unhideWhenUsed="0"/>
-    <w:lsdException w:name="Medium Grid 3 Accent 4" w:semiHidden="0" w:uiPriority="69" w:unhideWhenUsed="0"/>
-    <w:lsdException w:name="Dark List Accent 4" w:semiHidden="0" w:uiPriority="70" w:unhideWhenUsed="0"/>
-    <w:lsdException w:name="Colorful Shading Accent 4" w:semiHidden="0" w:uiPriority="71" w:unhideWhenUsed="0"/>
-    <w:lsdException w:name="Colorful List Accent 4" w:semiHidden="0" w:uiPriority="72" w:unhideWhenUsed="0"/>
-    <w:lsdException w:name="Colorful Grid Accent 4" w:semiHidden="0" w:uiPriority="73" w:unhideWhenUsed="0"/>
-    <w:lsdException w:name="Light Shading Accent 5" w:semiHidden="0" w:uiPriority="60" w:unhideWhenUsed="0"/>
-    <w:lsdException w:name="Light List Accent 5" w:semiHidden="0" w:uiPriority="61" w:unhideWhenUsed="0"/>
-    <w:lsdException w:name="Light Grid Accent 5" w:semiHidden="0" w:uiPriority="62" w:unhideWhenUsed="0"/>
-    <w:lsdException w:name="Medium Shading 1 Accent 5" w:semiHidden="0" w:uiPriority="63" w:unhideWhenUsed="0"/>
-    <w:lsdException w:name="Medium Shading 2 Accent 5" w:semiHidden="0" w:uiPriority="64" w:unhideWhenUsed="0"/>
-    <w:lsdException w:name="Medium List 1 Accent 5" w:semiHidden="0" w:uiPriority="65" w:unhideWhenUsed="0"/>
-    <w:lsdException w:name="Medium List 2 Accent 5" w:semiHidden="0" w:uiPriority="66" w:unhideWhenUsed="0"/>
-    <w:lsdException w:name="Medium Grid 1 Accent 5" w:semiHidden="0" w:uiPriority="67" w:unhideWhenUsed="0"/>
-    <w:lsdException w:name="Medium Grid 2 Accent 5" w:semiHidden="0" w:uiPriority="68" w:unhideWhenUsed="0"/>
-    <w:lsdException w:name="Medium Grid 3 Accent 5" w:semiHidden="0" w:uiPriority="69" w:unhideWhenUsed="0"/>
-    <w:lsdException w:name="Dark List Accent 5" w:semiHidden="0" w:uiPriority="70" w:unhideWhenUsed="0"/>
-    <w:lsdException w:name="Colorful Shading Accent 5" w:semiHidden="0" w:uiPriority="71" w:unhideWhenUsed="0"/>
-    <w:lsdException w:name="Colorful List Accent 5" w:semiHidden="0" w:uiPriority="72" w:unhideWhenUsed="0"/>
-    <w:lsdException w:name="Colorful Grid Accent 5" w:semiHidden="0" w:uiPriority="73" w:unhideWhenUsed="0"/>
-    <w:lsdException w:name="Light Shading Accent 6" w:semiHidden="0" w:uiPriority="60" w:unhideWhenUsed="0"/>
-    <w:lsdException w:name="Light List Accent 6" w:semiHidden="0" w:uiPriority="61" w:unhideWhenUsed="0"/>
-    <w:lsdException w:name="Light Grid Accent 6" w:semiHidden="0" w:uiPriority="62" w:unhideWhenUsed="0"/>
-    <w:lsdException w:name="Medium Shading 1 Accent 6" w:semiHidden="0" w:uiPriority="63" w:unhideWhenUsed="0"/>
-    <w:lsdException w:name="Medium Shading 2 Accent 6" w:semiHidden="0" w:uiPriority="64" w:unhideWhenUsed="0"/>
-    <w:lsdException w:name="Medium List 1 Accent 6" w:semiHidden="0" w:uiPriority="65" w:unhideWhenUsed="0"/>
-    <w:lsdException w:name="Medium List 2 Accent 6" w:semiHidden="0" w:uiPriority="66" w:unhideWhenUsed="0"/>
-    <w:lsdException w:name="Medium Grid 1 Accent 6" w:semiHidden="0" w:uiPriority="67" w:unhideWhenUsed="0"/>
-    <w:lsdException w:name="Medium Grid 2 Accent 6" w:semiHidden="0" w:uiPriority="68" w:unhideWhenUsed="0"/>
-    <w:lsdException w:name="Medium Grid 3 Accent 6" w:semiHidden="0" w:uiPriority="69" w:unhideWhenUsed="0"/>
-    <w:lsdException w:name="Dark List Accent 6" w:semiHidden="0" w:uiPriority="70" w:unhideWhenUsed="0"/>
-    <w:lsdException w:name="Colorful Shading Accent 6" w:semiHidden="0" w:uiPriority="71" w:unhideWhenUsed="0"/>
-    <w:lsdException w:name="Colorful List Accent 6" w:semiHidden="0" w:uiPriority="72" w:unhideWhenUsed="0"/>
-    <w:lsdException w:name="Colorful Grid Accent 6" w:semiHidden="0" w:uiPriority="73" w:unhideWhenUsed="0"/>
-    <w:lsdException w:name="Subtle Emphasis" w:semiHidden="0" w:uiPriority="19" w:unhideWhenUsed="0" w:qFormat="1"/>
-    <w:lsdException w:name="Intense Emphasis" w:semiHidden="0" w:uiPriority="21" w:unhideWhenUsed="0" w:qFormat="1"/>
-    <w:lsdException w:name="Subtle Reference" w:semiHidden="0" w:uiPriority="31" w:unhideWhenUsed="0" w:qFormat="1"/>
-    <w:lsdException w:name="Intense Reference" w:semiHidden="0" w:uiPriority="32" w:unhideWhenUsed="0" w:qFormat="1"/>
-    <w:lsdException w:name="Book Title" w:semiHidden="0" w:uiPriority="33" w:unhideWhenUsed="0" w:qFormat="1"/>
-    <w:lsdException w:name="Bibliography" w:uiPriority="37"/>
-    <w:lsdException w:name="TOC Heading" w:uiPriority="39" w:qFormat="1"/>
+  <w:latentStyles w:defLockedState="0" w:defUIPriority="99" w:defSemiHidden="0" w:defUnhideWhenUsed="0" w:defQFormat="0" w:count="375">
+    <w:lsdException w:name="Normal" w:uiPriority="0" w:qFormat="1"/>
+    <w:lsdException w:name="heading 1" w:uiPriority="0" w:qFormat="1"/>
+    <w:lsdException w:name="heading 2" w:semiHidden="1" w:uiPriority="0" w:unhideWhenUsed="1" w:qFormat="1"/>
+    <w:lsdException w:name="heading 3" w:semiHidden="1" w:uiPriority="0" w:unhideWhenUsed="1" w:qFormat="1"/>
+    <w:lsdException w:name="heading 4" w:semiHidden="1" w:uiPriority="0" w:unhideWhenUsed="1" w:qFormat="1"/>
+    <w:lsdException w:name="heading 5" w:semiHidden="1" w:uiPriority="0" w:unhideWhenUsed="1" w:qFormat="1"/>
+    <w:lsdException w:name="heading 6" w:semiHidden="1" w:uiPriority="0" w:unhideWhenUsed="1" w:qFormat="1"/>
+    <w:lsdException w:name="heading 7" w:semiHidden="1" w:uiPriority="0" w:unhideWhenUsed="1" w:qFormat="1"/>
+    <w:lsdException w:name="heading 8" w:semiHidden="1" w:uiPriority="0" w:unhideWhenUsed="1" w:qFormat="1"/>
+    <w:lsdException w:name="heading 9" w:semiHidden="1" w:uiPriority="0" w:unhideWhenUsed="1" w:qFormat="1"/>
+    <w:lsdException w:name="index 1" w:semiHidden="1" w:unhideWhenUsed="1"/>
+    <w:lsdException w:name="index 2" w:semiHidden="1" w:unhideWhenUsed="1"/>
+    <w:lsdException w:name="index 3" w:semiHidden="1" w:unhideWhenUsed="1"/>
+    <w:lsdException w:name="index 4" w:semiHidden="1" w:unhideWhenUsed="1"/>
+    <w:lsdException w:name="index 5" w:semiHidden="1" w:unhideWhenUsed="1"/>
+    <w:lsdException w:name="index 6" w:semiHidden="1" w:unhideWhenUsed="1"/>
+    <w:lsdException w:name="index 7" w:semiHidden="1" w:unhideWhenUsed="1"/>
+    <w:lsdException w:name="index 8" w:semiHidden="1" w:unhideWhenUsed="1"/>
+    <w:lsdException w:name="index 9" w:semiHidden="1" w:unhideWhenUsed="1"/>
+    <w:lsdException w:name="toc 1" w:semiHidden="1" w:uiPriority="39" w:unhideWhenUsed="1"/>
+    <w:lsdException w:name="toc 2" w:semiHidden="1" w:uiPriority="39" w:unhideWhenUsed="1"/>
+    <w:lsdException w:name="toc 3" w:semiHidden="1" w:uiPriority="39" w:unhideWhenUsed="1"/>
+    <w:lsdException w:name="toc 4" w:semiHidden="1" w:uiPriority="39" w:unhideWhenUsed="1"/>
+    <w:lsdException w:name="toc 5" w:semiHidden="1" w:uiPriority="39" w:unhideWhenUsed="1"/>
+    <w:lsdException w:name="toc 6" w:semiHidden="1" w:uiPriority="39" w:unhideWhenUsed="1"/>
+    <w:lsdException w:name="toc 7" w:semiHidden="1" w:uiPriority="39" w:unhideWhenUsed="1"/>
+    <w:lsdException w:name="toc 8" w:semiHidden="1" w:uiPriority="39" w:unhideWhenUsed="1"/>
+    <w:lsdException w:name="toc 9" w:semiHidden="1" w:uiPriority="39" w:unhideWhenUsed="1"/>
+    <w:lsdException w:name="Normal Indent" w:semiHidden="1" w:unhideWhenUsed="1"/>
+    <w:lsdException w:name="footnote text" w:semiHidden="1" w:unhideWhenUsed="1"/>
+    <w:lsdException w:name="annotation text" w:semiHidden="1" w:unhideWhenUsed="1"/>
+    <w:lsdException w:name="header" w:semiHidden="1" w:uiPriority="0" w:unhideWhenUsed="1"/>
+    <w:lsdException w:name="footer" w:semiHidden="1" w:uiPriority="0" w:unhideWhenUsed="1"/>
+    <w:lsdException w:name="index heading" w:semiHidden="1" w:unhideWhenUsed="1"/>
+    <w:lsdException w:name="caption" w:semiHidden="1" w:uiPriority="35" w:unhideWhenUsed="1" w:qFormat="1"/>
+    <w:lsdException w:name="table of figures" w:semiHidden="1" w:unhideWhenUsed="1"/>
+    <w:lsdException w:name="envelope address" w:semiHidden="1" w:unhideWhenUsed="1"/>
+    <w:lsdException w:name="envelope return" w:semiHidden="1" w:unhideWhenUsed="1"/>
+    <w:lsdException w:name="footnote reference" w:semiHidden="1" w:unhideWhenUsed="1"/>
+    <w:lsdException w:name="annotation reference" w:semiHidden="1" w:unhideWhenUsed="1"/>
+    <w:lsdException w:name="line number" w:semiHidden="1" w:unhideWhenUsed="1"/>
+    <w:lsdException w:name="page number" w:semiHidden="1" w:uiPriority="0" w:unhideWhenUsed="1"/>
+    <w:lsdException w:name="endnote reference" w:semiHidden="1" w:unhideWhenUsed="1"/>
+    <w:lsdException w:name="endnote text" w:semiHidden="1" w:unhideWhenUsed="1"/>
+    <w:lsdException w:name="table of authorities" w:semiHidden="1" w:unhideWhenUsed="1"/>
+    <w:lsdException w:name="macro" w:semiHidden="1" w:unhideWhenUsed="1"/>
+    <w:lsdException w:name="toa heading" w:semiHidden="1" w:unhideWhenUsed="1"/>
+    <w:lsdException w:name="List" w:semiHidden="1" w:unhideWhenUsed="1"/>
+    <w:lsdException w:name="List Bullet" w:semiHidden="1" w:unhideWhenUsed="1"/>
+    <w:lsdException w:name="List Number" w:semiHidden="1" w:unhideWhenUsed="1"/>
+    <w:lsdException w:name="List 2" w:semiHidden="1" w:unhideWhenUsed="1"/>
+    <w:lsdException w:name="List 3" w:semiHidden="1" w:unhideWhenUsed="1"/>
+    <w:lsdException w:name="List 4" w:semiHidden="1" w:unhideWhenUsed="1"/>
+    <w:lsdException w:name="List 5" w:semiHidden="1" w:unhideWhenUsed="1"/>
+    <w:lsdException w:name="List Bullet 2" w:semiHidden="1" w:unhideWhenUsed="1"/>
+    <w:lsdException w:name="List Bullet 3" w:semiHidden="1" w:unhideWhenUsed="1"/>
+    <w:lsdException w:name="List Bullet 4" w:semiHidden="1" w:unhideWhenUsed="1"/>
+    <w:lsdException w:name="List Bullet 5" w:semiHidden="1" w:unhideWhenUsed="1"/>
+    <w:lsdException w:name="List Number 2" w:semiHidden="1" w:unhideWhenUsed="1"/>
+    <w:lsdException w:name="List Number 3" w:semiHidden="1" w:unhideWhenUsed="1"/>
+    <w:lsdException w:name="List Number 4" w:semiHidden="1" w:unhideWhenUsed="1"/>
+    <w:lsdException w:name="List Number 5" w:semiHidden="1" w:unhideWhenUsed="1"/>
+    <w:lsdException w:name="Title" w:uiPriority="0" w:qFormat="1"/>
+    <w:lsdException w:name="Closing" w:semiHidden="1" w:unhideWhenUsed="1"/>
+    <w:lsdException w:name="Signature" w:semiHidden="1" w:unhideWhenUsed="1"/>
+    <w:lsdException w:name="Default Paragraph Font" w:semiHidden="1" w:uiPriority="1" w:unhideWhenUsed="1"/>
+    <w:lsdException w:name="Body Text" w:semiHidden="1" w:unhideWhenUsed="1"/>
+    <w:lsdException w:name="Body Text Indent" w:semiHidden="1" w:unhideWhenUsed="1"/>
+    <w:lsdException w:name="List Continue" w:semiHidden="1" w:unhideWhenUsed="1"/>
+    <w:lsdException w:name="List Continue 2" w:semiHidden="1" w:unhideWhenUsed="1"/>
+    <w:lsdException w:name="List Continue 3" w:semiHidden="1" w:unhideWhenUsed="1"/>
+    <w:lsdException w:name="List Continue 4" w:semiHidden="1" w:unhideWhenUsed="1"/>
+    <w:lsdException w:name="List Continue 5" w:semiHidden="1" w:unhideWhenUsed="1"/>
+    <w:lsdException w:name="Message Header" w:semiHidden="1" w:unhideWhenUsed="1"/>
+    <w:lsdException w:name="Subtitle" w:uiPriority="11" w:qFormat="1"/>
+    <w:lsdException w:name="Salutation" w:semiHidden="1" w:unhideWhenUsed="1"/>
+    <w:lsdException w:name="Date" w:semiHidden="1" w:unhideWhenUsed="1"/>
+    <w:lsdException w:name="Body Text First Indent" w:semiHidden="1" w:unhideWhenUsed="1"/>
+    <w:lsdException w:name="Body Text First Indent 2" w:semiHidden="1" w:unhideWhenUsed="1"/>
+    <w:lsdException w:name="Note Heading" w:semiHidden="1" w:unhideWhenUsed="1"/>
+    <w:lsdException w:name="Body Text 2" w:semiHidden="1" w:unhideWhenUsed="1"/>
+    <w:lsdException w:name="Body Text 3" w:semiHidden="1" w:unhideWhenUsed="1"/>
+    <w:lsdException w:name="Body Text Indent 2" w:semiHidden="1" w:unhideWhenUsed="1"/>
+    <w:lsdException w:name="Body Text Indent 3" w:semiHidden="1" w:unhideWhenUsed="1"/>
+    <w:lsdException w:name="Block Text" w:semiHidden="1" w:unhideWhenUsed="1"/>
+    <w:lsdException w:name="Hyperlink" w:semiHidden="1" w:unhideWhenUsed="1"/>
+    <w:lsdException w:name="FollowedHyperlink" w:semiHidden="1" w:unhideWhenUsed="1"/>
+    <w:lsdException w:name="Strong" w:uiPriority="0" w:qFormat="1"/>
+    <w:lsdException w:name="Emphasis" w:uiPriority="20" w:qFormat="1"/>
+    <w:lsdException w:name="Document Map" w:semiHidden="1" w:unhideWhenUsed="1"/>
+    <w:lsdException w:name="Plain Text" w:semiHidden="1" w:unhideWhenUsed="1"/>
+    <w:lsdException w:name="E-mail Signature" w:semiHidden="1" w:unhideWhenUsed="1"/>
+    <w:lsdException w:name="HTML Top of Form" w:semiHidden="1" w:unhideWhenUsed="1"/>
+    <w:lsdException w:name="HTML Bottom of Form" w:semiHidden="1" w:unhideWhenUsed="1"/>
+    <w:lsdException w:name="Normal (Web)" w:semiHidden="1" w:unhideWhenUsed="1"/>
+    <w:lsdException w:name="HTML Acronym" w:semiHidden="1" w:unhideWhenUsed="1"/>
+    <w:lsdException w:name="HTML Address" w:semiHidden="1" w:unhideWhenUsed="1"/>
+    <w:lsdException w:name="HTML Cite" w:semiHidden="1" w:unhideWhenUsed="1"/>
+    <w:lsdException w:name="HTML Code" w:semiHidden="1" w:unhideWhenUsed="1"/>
+    <w:lsdException w:name="HTML Definition" w:semiHidden="1" w:unhideWhenUsed="1"/>
+    <w:lsdException w:name="HTML Keyboard" w:semiHidden="1" w:unhideWhenUsed="1"/>
+    <w:lsdException w:name="HTML Preformatted" w:semiHidden="1" w:unhideWhenUsed="1"/>
+    <w:lsdException w:name="HTML Sample" w:semiHidden="1" w:unhideWhenUsed="1"/>
+    <w:lsdException w:name="HTML Typewriter" w:semiHidden="1" w:unhideWhenUsed="1"/>
+    <w:lsdException w:name="HTML Variable" w:semiHidden="1" w:unhideWhenUsed="1"/>
+    <w:lsdException w:name="Normal Table" w:semiHidden="1" w:unhideWhenUsed="1"/>
+    <w:lsdException w:name="annotation subject" w:semiHidden="1" w:unhideWhenUsed="1"/>
+    <w:lsdException w:name="No List" w:semiHidden="1" w:unhideWhenUsed="1"/>
+    <w:lsdException w:name="Outline List 1" w:semiHidden="1" w:unhideWhenUsed="1"/>
+    <w:lsdException w:name="Outline List 2" w:semiHidden="1" w:unhideWhenUsed="1"/>
+    <w:lsdException w:name="Outline List 3" w:semiHidden="1" w:unhideWhenUsed="1"/>
+    <w:lsdException w:name="Table Simple 1" w:semiHidden="1" w:unhideWhenUsed="1"/>
+    <w:lsdException w:name="Table Simple 2" w:semiHidden="1" w:unhideWhenUsed="1"/>
+    <w:lsdException w:name="Table Simple 3" w:semiHidden="1" w:unhideWhenUsed="1"/>
+    <w:lsdException w:name="Table Classic 1" w:semiHidden="1" w:unhideWhenUsed="1"/>
+    <w:lsdException w:name="Table Classic 2" w:semiHidden="1" w:unhideWhenUsed="1"/>
+    <w:lsdException w:name="Table Classic 3" w:semiHidden="1" w:unhideWhenUsed="1"/>
+    <w:lsdException w:name="Table Classic 4" w:semiHidden="1" w:unhideWhenUsed="1"/>
+    <w:lsdException w:name="Table Colorful 1" w:semiHidden="1" w:unhideWhenUsed="1"/>
+    <w:lsdException w:name="Table Colorful 2" w:semiHidden="1" w:unhideWhenUsed="1"/>
+    <w:lsdException w:name="Table Colorful 3" w:semiHidden="1" w:unhideWhenUsed="1"/>
+    <w:lsdException w:name="Table Columns 1" w:semiHidden="1" w:unhideWhenUsed="1"/>
+    <w:lsdException w:name="Table Columns 2" w:semiHidden="1" w:unhideWhenUsed="1"/>
+    <w:lsdException w:name="Table Columns 3" w:semiHidden="1" w:unhideWhenUsed="1"/>
+    <w:lsdException w:name="Table Columns 4" w:semiHidden="1" w:unhideWhenUsed="1"/>
+    <w:lsdException w:name="Table Columns 5" w:semiHidden="1" w:unhideWhenUsed="1"/>
+    <w:lsdException w:name="Table Grid 1" w:semiHidden="1" w:unhideWhenUsed="1"/>
+    <w:lsdException w:name="Table Grid 2" w:semiHidden="1" w:unhideWhenUsed="1"/>
+    <w:lsdException w:name="Table Grid 3" w:semiHidden="1" w:unhideWhenUsed="1"/>
+    <w:lsdException w:name="Table Grid 4" w:semiHidden="1" w:unhideWhenUsed="1"/>
+    <w:lsdException w:name="Table Grid 5" w:semiHidden="1" w:unhideWhenUsed="1"/>
+    <w:lsdException w:name="Table Grid 6" w:semiHidden="1" w:unhideWhenUsed="1"/>
+    <w:lsdException w:name="Table Grid 7" w:semiHidden="1" w:unhideWhenUsed="1"/>
+    <w:lsdException w:name="Table Grid 8" w:semiHidden="1" w:unhideWhenUsed="1"/>
+    <w:lsdException w:name="Table List 1" w:semiHidden="1" w:unhideWhenUsed="1"/>
+    <w:lsdException w:name="Table List 2" w:semiHidden="1" w:unhideWhenUsed="1"/>
+    <w:lsdException w:name="Table List 3" w:semiHidden="1" w:unhideWhenUsed="1"/>
+    <w:lsdException w:name="Table List 4" w:semiHidden="1" w:unhideWhenUsed="1"/>
+    <w:lsdException w:name="Table List 5" w:semiHidden="1" w:unhideWhenUsed="1"/>
+    <w:lsdException w:name="Table List 6" w:semiHidden="1" w:unhideWhenUsed="1"/>
+    <w:lsdException w:name="Table List 7" w:semiHidden="1" w:unhideWhenUsed="1"/>
+    <w:lsdException w:name="Table List 8" w:semiHidden="1" w:unhideWhenUsed="1"/>
+    <w:lsdException w:name="Table 3D effects 1" w:semiHidden="1" w:unhideWhenUsed="1"/>
+    <w:lsdException w:name="Table 3D effects 2" w:semiHidden="1" w:unhideWhenUsed="1"/>
+    <w:lsdException w:name="Table 3D effects 3" w:semiHidden="1" w:unhideWhenUsed="1"/>
+    <w:lsdException w:name="Table Contemporary" w:semiHidden="1" w:unhideWhenUsed="1"/>
+    <w:lsdException w:name="Table Elegant" w:semiHidden="1" w:unhideWhenUsed="1"/>
+    <w:lsdException w:name="Table Professional" w:semiHidden="1" w:unhideWhenUsed="1"/>
+    <w:lsdException w:name="Table Subtle 1" w:semiHidden="1" w:unhideWhenUsed="1"/>
+    <w:lsdException w:name="Table Subtle 2" w:semiHidden="1" w:unhideWhenUsed="1"/>
+    <w:lsdException w:name="Table Web 1" w:semiHidden="1" w:unhideWhenUsed="1"/>
+    <w:lsdException w:name="Table Web 2" w:semiHidden="1" w:unhideWhenUsed="1"/>
+    <w:lsdException w:name="Table Web 3" w:semiHidden="1" w:unhideWhenUsed="1"/>
+    <w:lsdException w:name="Balloon Text" w:semiHidden="1" w:unhideWhenUsed="1"/>
+    <w:lsdException w:name="Table Grid" w:uiPriority="59"/>
+    <w:lsdException w:name="Table Theme" w:semiHidden="1" w:unhideWhenUsed="1"/>
+    <w:lsdException w:name="Placeholder Text" w:semiHidden="1"/>
+    <w:lsdException w:name="No Spacing" w:uiPriority="1" w:qFormat="1"/>
+    <w:lsdException w:name="Light Shading" w:uiPriority="60"/>
+    <w:lsdException w:name="Light List" w:uiPriority="61"/>
+    <w:lsdException w:name="Light Grid" w:uiPriority="62"/>
+    <w:lsdException w:name="Medium Shading 1" w:uiPriority="63"/>
+    <w:lsdException w:name="Medium Shading 2" w:uiPriority="64"/>
+    <w:lsdException w:name="Medium List 1" w:uiPriority="65"/>
+    <w:lsdException w:name="Medium List 2" w:uiPriority="66"/>
+    <w:lsdException w:name="Medium Grid 1" w:uiPriority="67"/>
+    <w:lsdException w:name="Medium Grid 2" w:uiPriority="68"/>
+    <w:lsdException w:name="Medium Grid 3" w:uiPriority="69"/>
+    <w:lsdException w:name="Dark List" w:uiPriority="70"/>
+    <w:lsdException w:name="Colorful Shading" w:uiPriority="71"/>
+    <w:lsdException w:name="Colorful List" w:uiPriority="72"/>
+    <w:lsdException w:name="Colorful Grid" w:uiPriority="73"/>
+    <w:lsdException w:name="Light Shading Accent 1" w:uiPriority="60"/>
+    <w:lsdException w:name="Light List Accent 1" w:uiPriority="61"/>
+    <w:lsdException w:name="Light Grid Accent 1" w:uiPriority="62"/>
+    <w:lsdException w:name="Medium Shading 1 Accent 1" w:uiPriority="63"/>
+    <w:lsdException w:name="Medium Shading 2 Accent 1" w:uiPriority="64"/>
+    <w:lsdException w:name="Medium List 1 Accent 1" w:uiPriority="65"/>
+    <w:lsdException w:name="Revision" w:semiHidden="1"/>
+    <w:lsdException w:name="List Paragraph" w:uiPriority="34" w:qFormat="1"/>
+    <w:lsdException w:name="Quote" w:uiPriority="29" w:qFormat="1"/>
+    <w:lsdException w:name="Intense Quote" w:uiPriority="30" w:qFormat="1"/>
+    <w:lsdException w:name="Medium List 2 Accent 1" w:uiPriority="66"/>
+    <w:lsdException w:name="Medium Grid 1 Accent 1" w:uiPriority="67"/>
+    <w:lsdException w:name="Medium Grid 2 Accent 1" w:uiPriority="68"/>
+    <w:lsdException w:name="Medium Grid 3 Accent 1" w:uiPriority="69"/>
+    <w:lsdException w:name="Dark List Accent 1" w:uiPriority="70"/>
+    <w:lsdException w:name="Colorful Shading Accent 1" w:uiPriority="71"/>
+    <w:lsdException w:name="Colorful List Accent 1" w:uiPriority="72"/>
+    <w:lsdException w:name="Colorful Grid Accent 1" w:uiPriority="73"/>
+    <w:lsdException w:name="Light Shading Accent 2" w:uiPriority="60"/>
+    <w:lsdException w:name="Light List Accent 2" w:uiPriority="61"/>
+    <w:lsdException w:name="Light Grid Accent 2" w:uiPriority="62"/>
+    <w:lsdException w:name="Medium Shading 1 Accent 2" w:uiPriority="63"/>
+    <w:lsdException w:name="Medium Shading 2 Accent 2" w:uiPriority="64"/>
+    <w:lsdException w:name="Medium List 1 Accent 2" w:uiPriority="65"/>
+    <w:lsdException w:name="Medium List 2 Accent 2" w:uiPriority="66"/>
+    <w:lsdException w:name="Medium Grid 1 Accent 2" w:uiPriority="67"/>
+    <w:lsdException w:name="Medium Grid 2 Accent 2" w:uiPriority="68"/>
+    <w:lsdException w:name="Medium Grid 3 Accent 2" w:uiPriority="69"/>
+    <w:lsdException w:name="Dark List Accent 2" w:uiPriority="70"/>
+    <w:lsdException w:name="Colorful Shading Accent 2" w:uiPriority="71"/>
+    <w:lsdException w:name="Colorful List Accent 2" w:uiPriority="72"/>
+    <w:lsdException w:name="Colorful Grid Accent 2" w:uiPriority="73"/>
+    <w:lsdException w:name="Light Shading Accent 3" w:uiPriority="60"/>
+    <w:lsdException w:name="Light List Accent 3" w:uiPriority="61"/>
+    <w:lsdException w:name="Light Grid Accent 3" w:uiPriority="62"/>
+    <w:lsdException w:name="Medium Shading 1 Accent 3" w:uiPriority="63"/>
+    <w:lsdException w:name="Medium Shading 2 Accent 3" w:uiPriority="64"/>
+    <w:lsdException w:name="Medium List 1 Accent 3" w:uiPriority="65"/>
+    <w:lsdException w:name="Medium List 2 Accent 3" w:uiPriority="66"/>
+    <w:lsdException w:name="Medium Grid 1 Accent 3" w:uiPriority="67"/>
+    <w:lsdException w:name="Medium Grid 2 Accent 3" w:uiPriority="68"/>
+    <w:lsdException w:name="Medium Grid 3 Accent 3" w:uiPriority="69"/>
+    <w:lsdException w:name="Dark List Accent 3" w:uiPriority="70"/>
+    <w:lsdException w:name="Colorful Shading Accent 3" w:uiPriority="71"/>
+    <w:lsdException w:name="Colorful List Accent 3" w:uiPriority="72"/>
+    <w:lsdException w:name="Colorful Grid Accent 3" w:uiPriority="73"/>
+    <w:lsdException w:name="Light Shading Accent 4" w:uiPriority="60"/>
+    <w:lsdException w:name="Light List Accent 4" w:uiPriority="61"/>
+    <w:lsdException w:name="Light Grid Accent 4" w:uiPriority="62"/>
+    <w:lsdException w:name="Medium Shading 1 Accent 4" w:uiPriority="63"/>
+    <w:lsdException w:name="Medium Shading 2 Accent 4" w:uiPriority="64"/>
+    <w:lsdException w:name="Medium List 1 Accent 4" w:uiPriority="65"/>
+    <w:lsdException w:name="Medium List 2 Accent 4" w:uiPriority="66"/>
+    <w:lsdException w:name="Medium Grid 1 Accent 4" w:uiPriority="67"/>
+    <w:lsdException w:name="Medium Grid 2 Accent 4" w:uiPriority="68"/>
+    <w:lsdException w:name="Medium Grid 3 Accent 4" w:uiPriority="69"/>
+    <w:lsdException w:name="Dark List Accent 4" w:uiPriority="70"/>
+    <w:lsdException w:name="Colorful Shading Accent 4" w:uiPriority="71"/>
+    <w:lsdException w:name="Colorful List Accent 4" w:uiPriority="72"/>
+    <w:lsdException w:name="Colorful Grid Accent 4" w:uiPriority="73"/>
+    <w:lsdException w:name="Light Shading Accent 5" w:uiPriority="60"/>
+    <w:lsdException w:name="Light List Accent 5" w:uiPriority="61"/>
+    <w:lsdException w:name="Light Grid Accent 5" w:uiPriority="62"/>
+    <w:lsdException w:name="Medium Shading 1 Accent 5" w:uiPriority="63"/>
+    <w:lsdException w:name="Medium Shading 2 Accent 5" w:uiPriority="64"/>
+    <w:lsdException w:name="Medium List 1 Accent 5" w:uiPriority="65"/>
+    <w:lsdException w:name="Medium List 2 Accent 5" w:uiPriority="66"/>
+    <w:lsdException w:name="Medium Grid 1 Accent 5" w:uiPriority="67"/>
+    <w:lsdException w:name="Medium Grid 2 Accent 5" w:uiPriority="68"/>
+    <w:lsdException w:name="Medium Grid 3 Accent 5" w:uiPriority="69"/>
+    <w:lsdException w:name="Dark List Accent 5" w:uiPriority="70"/>
+    <w:lsdException w:name="Colorful Shading Accent 5" w:uiPriority="71"/>
+    <w:lsdException w:name="Colorful List Accent 5" w:uiPriority="72"/>
+    <w:lsdException w:name="Colorful Grid Accent 5" w:uiPriority="73"/>
+    <w:lsdException w:name="Light Shading Accent 6" w:uiPriority="60"/>
+    <w:lsdException w:name="Light List Accent 6" w:uiPriority="61"/>
+    <w:lsdException w:name="Light Grid Accent 6" w:uiPriority="62"/>
+    <w:lsdException w:name="Medium Shading 1 Accent 6" w:uiPriority="63"/>
+    <w:lsdException w:name="Medium Shading 2 Accent 6" w:uiPriority="64"/>
+    <w:lsdException w:name="Medium List 1 Accent 6" w:uiPriority="65"/>
+    <w:lsdException w:name="Medium List 2 Accent 6" w:uiPriority="66"/>
+    <w:lsdException w:name="Medium Grid 1 Accent 6" w:uiPriority="67"/>
+    <w:lsdException w:name="Medium Grid 2 Accent 6" w:uiPriority="68"/>
+    <w:lsdException w:name="Medium Grid 3 Accent 6" w:uiPriority="69"/>
+    <w:lsdException w:name="Dark List Accent 6" w:uiPriority="70"/>
+    <w:lsdException w:name="Colorful Shading Accent 6" w:uiPriority="71"/>
+    <w:lsdException w:name="Colorful List Accent 6" w:uiPriority="72"/>
+    <w:lsdException w:name="Colorful Grid Accent 6" w:uiPriority="73"/>
+    <w:lsdException w:name="Subtle Emphasis" w:uiPriority="19" w:qFormat="1"/>
+    <w:lsdException w:name="Intense Emphasis" w:uiPriority="21" w:qFormat="1"/>
+    <w:lsdException w:name="Subtle Reference" w:uiPriority="31" w:qFormat="1"/>
+    <w:lsdException w:name="Intense Reference" w:uiPriority="32" w:qFormat="1"/>
+    <w:lsdException w:name="Book Title" w:uiPriority="33" w:qFormat="1"/>
+    <w:lsdException w:name="Bibliography" w:semiHidden="1" w:uiPriority="37" w:unhideWhenUsed="1"/>
+    <w:lsdException w:name="TOC Heading" w:semiHidden="1" w:uiPriority="39" w:unhideWhenUsed="1" w:qFormat="1"/>
+    <w:lsdException w:name="Plain Table 1" w:uiPriority="41"/>
+    <w:lsdException w:name="Plain Table 2" w:uiPriority="42"/>
+    <w:lsdException w:name="Plain Table 3" w:uiPriority="43"/>
+    <w:lsdException w:name="Plain Table 4" w:uiPriority="44"/>
+    <w:lsdException w:name="Plain Table 5" w:uiPriority="45"/>
+    <w:lsdException w:name="Grid Table Light" w:uiPriority="40"/>
+    <w:lsdException w:name="Grid Table 1 Light" w:uiPriority="46"/>
+    <w:lsdException w:name="Grid Table 2" w:uiPriority="47"/>
+    <w:lsdException w:name="Grid Table 3" w:uiPriority="48"/>
+    <w:lsdException w:name="Grid Table 4" w:uiPriority="49"/>
+    <w:lsdException w:name="Grid Table 5 Dark" w:uiPriority="50"/>
+    <w:lsdException w:name="Grid Table 6 Colorful" w:uiPriority="51"/>
+    <w:lsdException w:name="Grid Table 7 Colorful" w:uiPriority="52"/>
+    <w:lsdException w:name="Grid Table 1 Light Accent 1" w:uiPriority="46"/>
+    <w:lsdException w:name="Grid Table 2 Accent 1" w:uiPriority="47"/>
+    <w:lsdException w:name="Grid Table 3 Accent 1" w:uiPriority="48"/>
+    <w:lsdException w:name="Grid Table 4 Accent 1" w:uiPriority="49"/>
+    <w:lsdException w:name="Grid Table 5 Dark Accent 1" w:uiPriority="50"/>
+    <w:lsdException w:name="Grid Table 6 Colorful Accent 1" w:uiPriority="51"/>
+    <w:lsdException w:name="Grid Table 7 Colorful Accent 1" w:uiPriority="52"/>
+    <w:lsdException w:name="Grid Table 1 Light Accent 2" w:uiPriority="46"/>
+    <w:lsdException w:name="Grid Table 2 Accent 2" w:uiPriority="47"/>
+    <w:lsdException w:name="Grid Table 3 Accent 2" w:uiPriority="48"/>
+    <w:lsdException w:name="Grid Table 4 Accent 2" w:uiPriority="49"/>
+    <w:lsdException w:name="Grid Table 5 Dark Accent 2" w:uiPriority="50"/>
+    <w:lsdException w:name="Grid Table 6 Colorful Accent 2" w:uiPriority="51"/>
+    <w:lsdException w:name="Grid Table 7 Colorful Accent 2" w:uiPriority="52"/>
+    <w:lsdException w:name="Grid Table 1 Light Accent 3" w:uiPriority="46"/>
+    <w:lsdException w:name="Grid Table 2 Accent 3" w:uiPriority="47"/>
+    <w:lsdException w:name="Grid Table 3 Accent 3" w:uiPriority="48"/>
+    <w:lsdException w:name="Grid Table 4 Accent 3" w:uiPriority="49"/>
+    <w:lsdException w:name="Grid Table 5 Dark Accent 3" w:uiPriority="50"/>
+    <w:lsdException w:name="Grid Table 6 Colorful Accent 3" w:uiPriority="51"/>
+    <w:lsdException w:name="Grid Table 7 Colorful Accent 3" w:uiPriority="52"/>
+    <w:lsdException w:name="Grid Table 1 Light Accent 4" w:uiPriority="46"/>
+    <w:lsdException w:name="Grid Table 2 Accent 4" w:uiPriority="47"/>
+    <w:lsdException w:name="Grid Table 3 Accent 4" w:uiPriority="48"/>
+    <w:lsdException w:name="Grid Table 4 Accent 4" w:uiPriority="49"/>
+    <w:lsdException w:name="Grid Table 5 Dark Accent 4" w:uiPriority="50"/>
+    <w:lsdException w:name="Grid Table 6 Colorful Accent 4" w:uiPriority="51"/>
+    <w:lsdException w:name="Grid Table 7 Colorful Accent 4" w:uiPriority="52"/>
+    <w:lsdException w:name="Grid Table 1 Light Accent 5" w:uiPriority="46"/>
+    <w:lsdException w:name="Grid Table 2 Accent 5" w:uiPriority="47"/>
+    <w:lsdException w:name="Grid Table 3 Accent 5" w:uiPriority="48"/>
+    <w:lsdException w:name="Grid Table 4 Accent 5" w:uiPriority="49"/>
+    <w:lsdException w:name="Grid Table 5 Dark Accent 5" w:uiPriority="50"/>
+    <w:lsdException w:name="Grid Table 6 Colorful Accent 5" w:uiPriority="51"/>
+    <w:lsdException w:name="Grid Table 7 Colorful Accent 5" w:uiPriority="52"/>
+    <w:lsdException w:name="Grid Table 1 Light Accent 6" w:uiPriority="46"/>
+    <w:lsdException w:name="Grid Table 2 Accent 6" w:uiPriority="47"/>
+    <w:lsdException w:name="Grid Table 3 Accent 6" w:uiPriority="48"/>
+    <w:lsdException w:name="Grid Table 4 Accent 6" w:uiPriority="49"/>
+    <w:lsdException w:name="Grid Table 5 Dark Accent 6" w:uiPriority="50"/>
+    <w:lsdException w:name="Grid Table 6 Colorful Accent 6" w:uiPriority="51"/>
+    <w:lsdException w:name="Grid Table 7 Colorful Accent 6" w:uiPriority="52"/>
+    <w:lsdException w:name="List Table 1 Light" w:uiPriority="46"/>
+    <w:lsdException w:name="List Table 2" w:uiPriority="47"/>
+    <w:lsdException w:name="List Table 3" w:uiPriority="48"/>
+    <w:lsdException w:name="List Table 4" w:uiPriority="49"/>
+    <w:lsdException w:name="List Table 5 Dark" w:uiPriority="50"/>
+    <w:lsdException w:name="List Table 6 Colorful" w:uiPriority="51"/>
+    <w:lsdException w:name="List Table 7 Colorful" w:uiPriority="52"/>
+    <w:lsdException w:name="List Table 1 Light Accent 1" w:uiPriority="46"/>
+    <w:lsdException w:name="List Table 2 Accent 1" w:uiPriority="47"/>
+    <w:lsdException w:name="List Table 3 Accent 1" w:uiPriority="48"/>
+    <w:lsdException w:name="List Table 4 Accent 1" w:uiPriority="49"/>
+    <w:lsdException w:name="List Table 5 Dark Accent 1" w:uiPriority="50"/>
+    <w:lsdException w:name="List Table 6 Colorful Accent 1" w:uiPriority="51"/>
+    <w:lsdException w:name="List Table 7 Colorful Accent 1" w:uiPriority="52"/>
+    <w:lsdException w:name="List Table 1 Light Accent 2" w:uiPriority="46"/>
+    <w:lsdException w:name="List Table 2 Accent 2" w:uiPriority="47"/>
+    <w:lsdException w:name="List Table 3 Accent 2" w:uiPriority="48"/>
+    <w:lsdException w:name="List Table 4 Accent 2" w:uiPriority="49"/>
+    <w:lsdException w:name="List Table 5 Dark Accent 2" w:uiPriority="50"/>
+    <w:lsdException w:name="List Table 6 Colorful Accent 2" w:uiPriority="51"/>
+    <w:lsdException w:name="List Table 7 Colorful Accent 2" w:uiPriority="52"/>
+    <w:lsdException w:name="List Table 1 Light Accent 3" w:uiPriority="46"/>
+    <w:lsdException w:name="List Table 2 Accent 3" w:uiPriority="47"/>
+    <w:lsdException w:name="List Table 3 Accent 3" w:uiPriority="48"/>
+    <w:lsdException w:name="List Table 4 Accent 3" w:uiPriority="49"/>
+    <w:lsdException w:name="List Table 5 Dark Accent 3" w:uiPriority="50"/>
+    <w:lsdException w:name="List Table 6 Colorful Accent 3" w:uiPriority="51"/>
+    <w:lsdException w:name="List Table 7 Colorful Accent 3" w:uiPriority="52"/>
+    <w:lsdException w:name="List Table 1 Light Accent 4" w:uiPriority="46"/>
+    <w:lsdException w:name="List Table 2 Accent 4" w:uiPriority="47"/>
+    <w:lsdException w:name="List Table 3 Accent 4" w:uiPriority="48"/>
+    <w:lsdException w:name="List Table 4 Accent 4" w:uiPriority="49"/>
+    <w:lsdException w:name="List Table 5 Dark Accent 4" w:uiPriority="50"/>
+    <w:lsdException w:name="List Table 6 Colorful Accent 4" w:uiPriority="51"/>
+    <w:lsdException w:name="List Table 7 Colorful Accent 4" w:uiPriority="52"/>
+    <w:lsdException w:name="List Table 1 Light Accent 5" w:uiPriority="46"/>
+    <w:lsdException w:name="List Table 2 Accent 5" w:uiPriority="47"/>
+    <w:lsdException w:name="List Table 3 Accent 5" w:uiPriority="48"/>
+    <w:lsdException w:name="List Table 4 Accent 5" w:uiPriority="49"/>
+    <w:lsdException w:name="List Table 5 Dark Accent 5" w:uiPriority="50"/>
+    <w:lsdException w:name="List Table 6 Colorful Accent 5" w:uiPriority="51"/>
+    <w:lsdException w:name="List Table 7 Colorful Accent 5" w:uiPriority="52"/>
+    <w:lsdException w:name="List Table 1 Light Accent 6" w:uiPriority="46"/>
+    <w:lsdException w:name="List Table 2 Accent 6" w:uiPriority="47"/>
+    <w:lsdException w:name="List Table 3 Accent 6" w:uiPriority="48"/>
+    <w:lsdException w:name="List Table 4 Accent 6" w:uiPriority="49"/>
+    <w:lsdException w:name="List Table 5 Dark Accent 6" w:uiPriority="50"/>
+    <w:lsdException w:name="List Table 6 Colorful Accent 6" w:uiPriority="51"/>
+    <w:lsdException w:name="List Table 7 Colorful Accent 6" w:uiPriority="52"/>
+    <w:lsdException w:name="Mention" w:semiHidden="1" w:unhideWhenUsed="1"/>
+    <w:lsdException w:name="Smart Hyperlink" w:semiHidden="1" w:unhideWhenUsed="1"/>
+    <w:lsdException w:name="Hashtag" w:semiHidden="1" w:unhideWhenUsed="1"/>
+    <w:lsdException w:name="Unresolved Mention" w:semiHidden="1" w:unhideWhenUsed="1"/>
   </w:latentStyles>
   <w:style w:type="paragraph" w:default="1" w:styleId="Normal">
     <w:name w:val="Normal"/>
@@ -4877,7 +5345,6 @@
     <w:uiPriority w:val="99"/>
     <w:semiHidden/>
     <w:unhideWhenUsed/>
-    <w:qFormat/>
     <w:tblPr>
       <w:tblInd w:w="0" w:type="dxa"/>
       <w:tblCellMar>

</xml_diff>